<commit_message>
Revisão do relatório word
</commit_message>
<xml_diff>
--- a/Relatório/Vitrine Natalicia (José-56278, Goncalo-71433, Diogo-79299) [AC-LESTI].docx
+++ b/Relatório/Vitrine Natalicia (José-56278, Goncalo-71433, Diogo-79299) [AC-LESTI].docx
@@ -358,6 +358,7 @@
         </w:rPr>
         <w:t xml:space="preserve"> “</w:t>
       </w:r>
+      <w:proofErr w:type="spellStart"/>
       <w:r>
         <w:rPr>
           <w:rFonts w:ascii="Times New Roman" w:hAnsi="Times New Roman"/>
@@ -365,6 +366,7 @@
         </w:rPr>
         <w:t>Assembly</w:t>
       </w:r>
+      <w:proofErr w:type="spellEnd"/>
       <w:r>
         <w:rPr>
           <w:rFonts w:ascii="Times New Roman" w:hAnsi="Times New Roman"/>
@@ -623,21 +625,23 @@
           <w:rFonts w:ascii="Times New Roman" w:hAnsi="Times New Roman"/>
           <w:szCs w:val="24"/>
         </w:rPr>
-        <w:t>O circuito digital utilizado foi fornecido pelo docente (</w:t>
-      </w:r>
-      <w:r>
-        <w:rPr>
-          <w:rFonts w:ascii="Times New Roman" w:hAnsi="Times New Roman"/>
-          <w:szCs w:val="24"/>
-        </w:rPr>
-        <w:t>projeto-vitrine-natalicia</w:t>
-      </w:r>
-      <w:r>
-        <w:rPr>
-          <w:rFonts w:ascii="Times New Roman" w:hAnsi="Times New Roman"/>
-          <w:szCs w:val="24"/>
-        </w:rPr>
-        <w:t>.cir), cujos componentes já haviam sido previamente conectados e parcialmente configurados no simulador SIMAC</w:t>
+        <w:t>O circuito digital utilizado foi fornecido pelo docente (projeto-vitrine-</w:t>
+      </w:r>
+      <w:proofErr w:type="spellStart"/>
+      <w:r>
+        <w:rPr>
+          <w:rFonts w:ascii="Times New Roman" w:hAnsi="Times New Roman"/>
+          <w:szCs w:val="24"/>
+        </w:rPr>
+        <w:t>natalicia.cir</w:t>
+      </w:r>
+      <w:proofErr w:type="spellEnd"/>
+      <w:r>
+        <w:rPr>
+          <w:rFonts w:ascii="Times New Roman" w:hAnsi="Times New Roman"/>
+          <w:szCs w:val="24"/>
+        </w:rPr>
+        <w:t>), cujos componentes já haviam sido previamente conectados e parcialmente configurados no simulador SIMAC</w:t>
       </w:r>
       <w:r>
         <w:rPr>
@@ -734,6 +738,7 @@
           <w:szCs w:val="24"/>
         </w:rPr>
       </w:pPr>
+      <w:proofErr w:type="spellStart"/>
       <w:r>
         <w:rPr>
           <w:rFonts w:ascii="Times New Roman" w:hAnsi="Times New Roman"/>
@@ -741,6 +746,7 @@
         </w:rPr>
         <w:t>MediaCenter</w:t>
       </w:r>
+      <w:proofErr w:type="spellEnd"/>
     </w:p>
     <w:p>
       <w:pPr>
@@ -856,49 +862,39 @@
           <w:rFonts w:ascii="Times New Roman" w:hAnsi="Times New Roman"/>
           <w:szCs w:val="24"/>
         </w:rPr>
-        <w:t xml:space="preserve">Para realização deste trabalho, então, carregamos o circuito no SIMAC, </w:t>
-      </w:r>
-      <w:r>
-        <w:rPr>
-          <w:rFonts w:ascii="Times New Roman" w:hAnsi="Times New Roman"/>
-          <w:szCs w:val="24"/>
-        </w:rPr>
-        <w:t>selecion</w:t>
-      </w:r>
-      <w:r>
-        <w:rPr>
-          <w:rFonts w:ascii="Times New Roman" w:hAnsi="Times New Roman"/>
-          <w:szCs w:val="24"/>
-        </w:rPr>
-        <w:t>ando</w:t>
-      </w:r>
-      <w:r>
-        <w:rPr>
-          <w:rFonts w:ascii="Times New Roman" w:hAnsi="Times New Roman"/>
-          <w:szCs w:val="24"/>
-        </w:rPr>
-        <w:t xml:space="preserve"> a opção "Load Design" e </w:t>
-      </w:r>
-      <w:r>
-        <w:rPr>
-          <w:rFonts w:ascii="Times New Roman" w:hAnsi="Times New Roman"/>
-          <w:szCs w:val="24"/>
-        </w:rPr>
-        <w:t>escolhendo</w:t>
-      </w:r>
-      <w:r>
-        <w:rPr>
-          <w:rFonts w:ascii="Times New Roman" w:hAnsi="Times New Roman"/>
-          <w:szCs w:val="24"/>
-        </w:rPr>
-        <w:t xml:space="preserve"> o ficheiro “Cena-1\projeto-vitrine-natalicia.cir”</w:t>
-      </w:r>
-      <w:r>
-        <w:rPr>
-          <w:rFonts w:ascii="Times New Roman" w:hAnsi="Times New Roman"/>
-          <w:szCs w:val="24"/>
-        </w:rPr>
-        <w:t>.</w:t>
+        <w:t>Para realização deste trabalho, então, carregamos o circuito no SIMAC, selecionando a opção "</w:t>
+      </w:r>
+      <w:proofErr w:type="spellStart"/>
+      <w:r>
+        <w:rPr>
+          <w:rFonts w:ascii="Times New Roman" w:hAnsi="Times New Roman"/>
+          <w:szCs w:val="24"/>
+        </w:rPr>
+        <w:t>Load</w:t>
+      </w:r>
+      <w:proofErr w:type="spellEnd"/>
+      <w:r>
+        <w:rPr>
+          <w:rFonts w:ascii="Times New Roman" w:hAnsi="Times New Roman"/>
+          <w:szCs w:val="24"/>
+        </w:rPr>
+        <w:t xml:space="preserve"> Design" e escolhendo o ficheiro “Cena-1\projeto-vitrine-</w:t>
+      </w:r>
+      <w:proofErr w:type="spellStart"/>
+      <w:r>
+        <w:rPr>
+          <w:rFonts w:ascii="Times New Roman" w:hAnsi="Times New Roman"/>
+          <w:szCs w:val="24"/>
+        </w:rPr>
+        <w:t>natalicia.cir</w:t>
+      </w:r>
+      <w:proofErr w:type="spellEnd"/>
+      <w:r>
+        <w:rPr>
+          <w:rFonts w:ascii="Times New Roman" w:hAnsi="Times New Roman"/>
+          <w:szCs w:val="24"/>
+        </w:rPr>
+        <w:t>”.</w:t>
       </w:r>
     </w:p>
     <w:p>
@@ -926,14 +922,23 @@
           <w:rFonts w:ascii="Times New Roman" w:hAnsi="Times New Roman"/>
           <w:szCs w:val="24"/>
         </w:rPr>
-        <w:t>, carregamos o ficheiro contendo o código Assembly a ser executado pelo processador PEPE-16</w:t>
-      </w:r>
-      <w:r>
-        <w:rPr>
-          <w:rFonts w:ascii="Times New Roman" w:hAnsi="Times New Roman"/>
-          <w:szCs w:val="24"/>
-        </w:rPr>
-        <w:t>,</w:t>
+        <w:t xml:space="preserve">, carregamos o ficheiro contendo o código </w:t>
+      </w:r>
+      <w:proofErr w:type="spellStart"/>
+      <w:r>
+        <w:rPr>
+          <w:rFonts w:ascii="Times New Roman" w:hAnsi="Times New Roman"/>
+          <w:szCs w:val="24"/>
+        </w:rPr>
+        <w:t>Assembly</w:t>
+      </w:r>
+      <w:proofErr w:type="spellEnd"/>
+      <w:r>
+        <w:rPr>
+          <w:rFonts w:ascii="Times New Roman" w:hAnsi="Times New Roman"/>
+          <w:szCs w:val="24"/>
+        </w:rPr>
+        <w:t xml:space="preserve"> a ser executado pelo processador PEPE-16,</w:t>
       </w:r>
       <w:r>
         <w:rPr>
@@ -949,29 +954,9 @@
           <w:rFonts w:ascii="Times New Roman" w:hAnsi="Times New Roman"/>
           <w:szCs w:val="24"/>
         </w:rPr>
-        <w:t xml:space="preserve">fazendo duplo clique sobre </w:t>
-      </w:r>
-      <w:r>
-        <w:rPr>
-          <w:rFonts w:ascii="Times New Roman" w:hAnsi="Times New Roman"/>
-          <w:szCs w:val="24"/>
-        </w:rPr>
-        <w:t>este componente</w:t>
-      </w:r>
-      <w:r>
-        <w:rPr>
-          <w:rFonts w:ascii="Times New Roman" w:hAnsi="Times New Roman"/>
-          <w:szCs w:val="24"/>
-        </w:rPr>
-        <w:t xml:space="preserve"> </w:t>
-      </w:r>
-      <w:r>
-        <w:rPr>
-          <w:rFonts w:ascii="Times New Roman" w:hAnsi="Times New Roman"/>
-          <w:szCs w:val="24"/>
-        </w:rPr>
-        <w:t xml:space="preserve">na </w:t>
-      </w:r>
+        <w:t xml:space="preserve">fazendo duplo clique sobre este componente na </w:t>
+      </w:r>
+      <w:proofErr w:type="spellStart"/>
       <w:r>
         <w:rPr>
           <w:rFonts w:ascii="Times New Roman" w:hAnsi="Times New Roman"/>
@@ -979,22 +964,9 @@
           <w:iCs/>
           <w:szCs w:val="24"/>
         </w:rPr>
-        <w:t>circuit área,</w:t>
-      </w:r>
-      <w:r>
-        <w:rPr>
-          <w:rFonts w:ascii="Times New Roman" w:hAnsi="Times New Roman"/>
-          <w:szCs w:val="24"/>
-        </w:rPr>
-        <w:t xml:space="preserve"> e selecionando o ficheiro </w:t>
-      </w:r>
-      <w:r>
-        <w:rPr>
-          <w:rFonts w:ascii="Times New Roman" w:hAnsi="Times New Roman"/>
-          <w:szCs w:val="24"/>
-        </w:rPr>
-        <w:t xml:space="preserve">“Cena-1\vitrine_natalicia.asm” no campo </w:t>
-      </w:r>
+        <w:t>circuit</w:t>
+      </w:r>
+      <w:proofErr w:type="spellEnd"/>
       <w:r>
         <w:rPr>
           <w:rFonts w:ascii="Times New Roman" w:hAnsi="Times New Roman"/>
@@ -1002,7 +974,34 @@
           <w:iCs/>
           <w:szCs w:val="24"/>
         </w:rPr>
-        <w:t>program file</w:t>
+        <w:t xml:space="preserve"> área,</w:t>
+      </w:r>
+      <w:r>
+        <w:rPr>
+          <w:rFonts w:ascii="Times New Roman" w:hAnsi="Times New Roman"/>
+          <w:szCs w:val="24"/>
+        </w:rPr>
+        <w:t xml:space="preserve"> e selecionando o ficheiro “Cena-1\vitrine_natalicia.asm” no campo </w:t>
+      </w:r>
+      <w:proofErr w:type="spellStart"/>
+      <w:r>
+        <w:rPr>
+          <w:rFonts w:ascii="Times New Roman" w:hAnsi="Times New Roman"/>
+          <w:i/>
+          <w:iCs/>
+          <w:szCs w:val="24"/>
+        </w:rPr>
+        <w:t>program</w:t>
+      </w:r>
+      <w:proofErr w:type="spellEnd"/>
+      <w:r>
+        <w:rPr>
+          <w:rFonts w:ascii="Times New Roman" w:hAnsi="Times New Roman"/>
+          <w:i/>
+          <w:iCs/>
+          <w:szCs w:val="24"/>
+        </w:rPr>
+        <w:t xml:space="preserve"> file</w:t>
       </w:r>
       <w:r>
         <w:rPr>
@@ -1029,7 +1028,23 @@
           <w:rFonts w:ascii="Times New Roman" w:hAnsi="Times New Roman"/>
           <w:szCs w:val="24"/>
         </w:rPr>
-        <w:t>No passo seguinte, configuramos o componente MediaCenter, onde fizemos as seguintes alterações:</w:t>
+        <w:t xml:space="preserve">No passo seguinte, configuramos o componente </w:t>
+      </w:r>
+      <w:proofErr w:type="spellStart"/>
+      <w:r>
+        <w:rPr>
+          <w:rFonts w:ascii="Times New Roman" w:hAnsi="Times New Roman"/>
+          <w:szCs w:val="24"/>
+        </w:rPr>
+        <w:t>MediaCenter</w:t>
+      </w:r>
+      <w:proofErr w:type="spellEnd"/>
+      <w:r>
+        <w:rPr>
+          <w:rFonts w:ascii="Times New Roman" w:hAnsi="Times New Roman"/>
+          <w:szCs w:val="24"/>
+        </w:rPr>
+        <w:t>, onde fizemos as seguintes alterações:</w:t>
       </w:r>
     </w:p>
     <w:p>
@@ -1077,15 +1092,9 @@
           <w:iCs/>
           <w:szCs w:val="24"/>
         </w:rPr>
-        <w:t>Pixel screens</w:t>
-      </w:r>
-      <w:r>
-        <w:rPr>
-          <w:rFonts w:ascii="Times New Roman" w:hAnsi="Times New Roman"/>
-          <w:szCs w:val="24"/>
-        </w:rPr>
-        <w:t xml:space="preserve">: optamos por desenhar cada objeto da cena em uma camada diferente, para facilitar a manipulação dos objetos individualmente, facilitando, por exemplo a ação de mostrar ou ocultar um objeto através de comandos. Portanto, definimos um total de 8 </w:t>
-      </w:r>
+        <w:t xml:space="preserve">Pixel </w:t>
+      </w:r>
+      <w:proofErr w:type="spellStart"/>
       <w:r>
         <w:rPr>
           <w:rFonts w:ascii="Times New Roman" w:hAnsi="Times New Roman"/>
@@ -1093,8 +1102,36 @@
           <w:iCs/>
           <w:szCs w:val="24"/>
         </w:rPr>
-        <w:t>pixel screens</w:t>
-      </w:r>
+        <w:t>screens</w:t>
+      </w:r>
+      <w:proofErr w:type="spellEnd"/>
+      <w:r>
+        <w:rPr>
+          <w:rFonts w:ascii="Times New Roman" w:hAnsi="Times New Roman"/>
+          <w:szCs w:val="24"/>
+        </w:rPr>
+        <w:t xml:space="preserve">: optamos por desenhar cada objeto da cena em uma camada diferente, para facilitar a manipulação dos objetos individualmente, facilitando, por exemplo a ação de mostrar ou ocultar um objeto através de comandos. Portanto, definimos um total de 8 </w:t>
+      </w:r>
+      <w:r>
+        <w:rPr>
+          <w:rFonts w:ascii="Times New Roman" w:hAnsi="Times New Roman"/>
+          <w:i/>
+          <w:iCs/>
+          <w:szCs w:val="24"/>
+        </w:rPr>
+        <w:t xml:space="preserve">pixel </w:t>
+      </w:r>
+      <w:proofErr w:type="spellStart"/>
+      <w:r>
+        <w:rPr>
+          <w:rFonts w:ascii="Times New Roman" w:hAnsi="Times New Roman"/>
+          <w:i/>
+          <w:iCs/>
+          <w:szCs w:val="24"/>
+        </w:rPr>
+        <w:t>screens</w:t>
+      </w:r>
+      <w:proofErr w:type="spellEnd"/>
       <w:r>
         <w:rPr>
           <w:rFonts w:ascii="Times New Roman" w:hAnsi="Times New Roman"/>
@@ -1144,6 +1181,7 @@
           <w:szCs w:val="24"/>
         </w:rPr>
       </w:pPr>
+      <w:proofErr w:type="spellStart"/>
       <w:r>
         <w:rPr>
           <w:rFonts w:ascii="Times New Roman" w:hAnsi="Times New Roman"/>
@@ -1151,7 +1189,57 @@
           <w:iCs/>
           <w:szCs w:val="24"/>
         </w:rPr>
-        <w:t>Sounds vídeos and gif:</w:t>
+        <w:t>Sounds</w:t>
+      </w:r>
+      <w:proofErr w:type="spellEnd"/>
+      <w:r>
+        <w:rPr>
+          <w:rFonts w:ascii="Times New Roman" w:hAnsi="Times New Roman"/>
+          <w:i/>
+          <w:iCs/>
+          <w:szCs w:val="24"/>
+        </w:rPr>
+        <w:t xml:space="preserve"> vídeos </w:t>
+      </w:r>
+      <w:proofErr w:type="spellStart"/>
+      <w:r>
+        <w:rPr>
+          <w:rFonts w:ascii="Times New Roman" w:hAnsi="Times New Roman"/>
+          <w:i/>
+          <w:iCs/>
+          <w:szCs w:val="24"/>
+        </w:rPr>
+        <w:t>and</w:t>
+      </w:r>
+      <w:proofErr w:type="spellEnd"/>
+      <w:r>
+        <w:rPr>
+          <w:rFonts w:ascii="Times New Roman" w:hAnsi="Times New Roman"/>
+          <w:i/>
+          <w:iCs/>
+          <w:szCs w:val="24"/>
+        </w:rPr>
+        <w:t xml:space="preserve"> </w:t>
+      </w:r>
+      <w:proofErr w:type="spellStart"/>
+      <w:r>
+        <w:rPr>
+          <w:rFonts w:ascii="Times New Roman" w:hAnsi="Times New Roman"/>
+          <w:i/>
+          <w:iCs/>
+          <w:szCs w:val="24"/>
+        </w:rPr>
+        <w:t>gif</w:t>
+      </w:r>
+      <w:proofErr w:type="spellEnd"/>
+      <w:r>
+        <w:rPr>
+          <w:rFonts w:ascii="Times New Roman" w:hAnsi="Times New Roman"/>
+          <w:i/>
+          <w:iCs/>
+          <w:szCs w:val="24"/>
+        </w:rPr>
+        <w:t>:</w:t>
       </w:r>
     </w:p>
     <w:p>
@@ -1180,7 +1268,15 @@
           <w:rFonts w:ascii="Times New Roman" w:hAnsi="Times New Roman"/>
           <w:szCs w:val="24"/>
         </w:rPr>
-        <w:t>8 ficheiros de áudio utilizados como som de fundo ou efeito sonoro associado a animações. Para os ficheiros mais curtos, até 3s, selecionamos a opção “</w:t>
+        <w:t xml:space="preserve">8 ficheiros de áudio utilizados como som de fundo ou efeito sonoro associado a animações. Para os ficheiros mais curtos, até 3s, selecionamos a opção </w:t>
+      </w:r>
+      <w:proofErr w:type="gramStart"/>
+      <w:r>
+        <w:rPr>
+          <w:rFonts w:ascii="Times New Roman" w:hAnsi="Times New Roman"/>
+          <w:szCs w:val="24"/>
+        </w:rPr>
+        <w:t>“</w:t>
       </w:r>
       <w:r>
         <w:rPr>
@@ -1196,7 +1292,31 @@
           <w:rFonts w:ascii="Times New Roman" w:hAnsi="Times New Roman"/>
           <w:szCs w:val="24"/>
         </w:rPr>
-        <w:t>”, para que fique carregado em memória e seja executado com menor latência, conforme disposto no manual do MediaCenter.</w:t>
+        <w:t>”</w:t>
+      </w:r>
+      <w:proofErr w:type="gramEnd"/>
+      <w:r>
+        <w:rPr>
+          <w:rFonts w:ascii="Times New Roman" w:hAnsi="Times New Roman"/>
+          <w:szCs w:val="24"/>
+        </w:rPr>
+        <w:t xml:space="preserve">, para que fique carregado em memória e seja executado com menor latência, conforme disposto no manual do </w:t>
+      </w:r>
+      <w:proofErr w:type="spellStart"/>
+      <w:r>
+        <w:rPr>
+          <w:rFonts w:ascii="Times New Roman" w:hAnsi="Times New Roman"/>
+          <w:szCs w:val="24"/>
+        </w:rPr>
+        <w:t>MediaCenter</w:t>
+      </w:r>
+      <w:proofErr w:type="spellEnd"/>
+      <w:r>
+        <w:rPr>
+          <w:rFonts w:ascii="Times New Roman" w:hAnsi="Times New Roman"/>
+          <w:szCs w:val="24"/>
+        </w:rPr>
+        <w:t>.</w:t>
       </w:r>
     </w:p>
     <w:p>
@@ -1314,13 +1434,19 @@
           <w:rFonts w:ascii="Times New Roman" w:hAnsi="Times New Roman"/>
           <w:szCs w:val="24"/>
         </w:rPr>
-        <w:t xml:space="preserve">a pasta do trabalho </w:t>
-      </w:r>
-      <w:r>
-        <w:rPr>
-          <w:rFonts w:ascii="Times New Roman" w:hAnsi="Times New Roman"/>
-          <w:szCs w:val="24"/>
-          <w:highlight w:val="yellow"/>
+        <w:t xml:space="preserve">a pasta do </w:t>
+      </w:r>
+      <w:r>
+        <w:rPr>
+          <w:rFonts w:ascii="Times New Roman" w:hAnsi="Times New Roman"/>
+          <w:szCs w:val="24"/>
+        </w:rPr>
+        <w:t xml:space="preserve">trabalho </w:t>
+      </w:r>
+      <w:r>
+        <w:rPr>
+          <w:rFonts w:ascii="Times New Roman" w:hAnsi="Times New Roman"/>
+          <w:szCs w:val="24"/>
         </w:rPr>
         <w:t>AC_PF_LESTI_56278-71433-79299</w:t>
       </w:r>
@@ -1404,14 +1530,15 @@
           <w:rFonts w:ascii="Times New Roman" w:hAnsi="Times New Roman"/>
           <w:szCs w:val="24"/>
         </w:rPr>
-        <w:t>Carregue o circuito “</w:t>
-      </w:r>
-      <w:r>
-        <w:rPr>
-          <w:rFonts w:ascii="Times New Roman" w:hAnsi="Times New Roman"/>
-          <w:szCs w:val="24"/>
-        </w:rPr>
-        <w:t>projeto-vitrine-natalicia</w:t>
+        <w:t>Carregue o circuito “projeto-vitrine-</w:t>
+      </w:r>
+      <w:proofErr w:type="spellStart"/>
+      <w:r>
+        <w:rPr>
+          <w:rFonts w:ascii="Times New Roman" w:hAnsi="Times New Roman"/>
+          <w:szCs w:val="24"/>
+        </w:rPr>
+        <w:t>natalicia</w:t>
       </w:r>
       <w:r>
         <w:rPr>
@@ -1420,6 +1547,7 @@
         </w:rPr>
         <w:t>.cir</w:t>
       </w:r>
+      <w:proofErr w:type="spellEnd"/>
       <w:r>
         <w:rPr>
           <w:rFonts w:ascii="Times New Roman" w:hAnsi="Times New Roman"/>
@@ -1461,6 +1589,7 @@
         </w:rPr>
         <w:t>“</w:t>
       </w:r>
+      <w:proofErr w:type="spellStart"/>
       <w:r>
         <w:rPr>
           <w:rFonts w:ascii="Times New Roman" w:hAnsi="Times New Roman"/>
@@ -1470,6 +1599,7 @@
         </w:rPr>
         <w:t>Simulation</w:t>
       </w:r>
+      <w:proofErr w:type="spellEnd"/>
       <w:r>
         <w:rPr>
           <w:rFonts w:ascii="Times New Roman" w:hAnsi="Times New Roman"/>
@@ -1477,6 +1607,7 @@
         </w:rPr>
         <w:t>” e então no botão “</w:t>
       </w:r>
+      <w:proofErr w:type="spellStart"/>
       <w:r>
         <w:rPr>
           <w:rFonts w:ascii="Times New Roman" w:hAnsi="Times New Roman"/>
@@ -1486,6 +1617,7 @@
         </w:rPr>
         <w:t>Start</w:t>
       </w:r>
+      <w:proofErr w:type="spellEnd"/>
       <w:r>
         <w:rPr>
           <w:rFonts w:ascii="Times New Roman" w:hAnsi="Times New Roman"/>
@@ -1511,14 +1643,39 @@
           <w:rFonts w:ascii="Times New Roman" w:hAnsi="Times New Roman"/>
           <w:szCs w:val="24"/>
         </w:rPr>
-        <w:t xml:space="preserve">Certifique-se de abrir os componentes PEPE-16, MediaCenter e Teclado, fazendo duplo clique sobre os mesmos, e de carregar no botão “Start” do PEPE-16 para iniciar a simulação da </w:t>
-      </w:r>
-      <w:r>
-        <w:rPr>
-          <w:rFonts w:ascii="Times New Roman" w:hAnsi="Times New Roman"/>
-          <w:szCs w:val="24"/>
-        </w:rPr>
-        <w:t>vitrine natalícia</w:t>
+        <w:t xml:space="preserve">Certifique-se de abrir os componentes PEPE-16, </w:t>
+      </w:r>
+      <w:proofErr w:type="spellStart"/>
+      <w:r>
+        <w:rPr>
+          <w:rFonts w:ascii="Times New Roman" w:hAnsi="Times New Roman"/>
+          <w:szCs w:val="24"/>
+        </w:rPr>
+        <w:t>MediaCenter</w:t>
+      </w:r>
+      <w:proofErr w:type="spellEnd"/>
+      <w:r>
+        <w:rPr>
+          <w:rFonts w:ascii="Times New Roman" w:hAnsi="Times New Roman"/>
+          <w:szCs w:val="24"/>
+        </w:rPr>
+        <w:t xml:space="preserve"> e Teclado, fazendo duplo clique sobre os mesmos, e de carregar no botão “</w:t>
+      </w:r>
+      <w:proofErr w:type="spellStart"/>
+      <w:r>
+        <w:rPr>
+          <w:rFonts w:ascii="Times New Roman" w:hAnsi="Times New Roman"/>
+          <w:szCs w:val="24"/>
+        </w:rPr>
+        <w:t>Start</w:t>
+      </w:r>
+      <w:proofErr w:type="spellEnd"/>
+      <w:r>
+        <w:rPr>
+          <w:rFonts w:ascii="Times New Roman" w:hAnsi="Times New Roman"/>
+          <w:szCs w:val="24"/>
+        </w:rPr>
+        <w:t>” do PEPE-16 para iniciar a simulação da vitrine natalícia</w:t>
       </w:r>
     </w:p>
     <w:p>
@@ -1575,6 +1732,15 @@
         <w:lastRenderedPageBreak/>
         <w:t>Controlo da cena</w:t>
       </w:r>
+      <w:r>
+        <w:rPr>
+          <w:rFonts w:ascii="Times New Roman" w:hAnsi="Times New Roman"/>
+          <w:b/>
+          <w:bCs/>
+          <w:szCs w:val="24"/>
+        </w:rPr>
+        <w:t xml:space="preserve"> com o teclado</w:t>
+      </w:r>
     </w:p>
     <w:p>
       <w:pPr>
@@ -1588,725 +1754,1188 @@
         <w:rPr>
           <w:rFonts w:ascii="Times New Roman" w:hAnsi="Times New Roman"/>
         </w:rPr>
-        <w:t>Para controlo da cena da vitrine natalícia, o nosso código Assembly foi escrito de modo a garantir o uso completo do teclado (16 teclas), conforme as funcionalidades abaixo especificadas:</w:t>
+        <w:t xml:space="preserve">Para controlo da cena da vitrine natalícia, o nosso código </w:t>
+      </w:r>
+      <w:proofErr w:type="spellStart"/>
+      <w:r>
+        <w:rPr>
+          <w:rFonts w:ascii="Times New Roman" w:hAnsi="Times New Roman"/>
+        </w:rPr>
+        <w:t>Assembly</w:t>
+      </w:r>
+      <w:proofErr w:type="spellEnd"/>
+      <w:r>
+        <w:rPr>
+          <w:rFonts w:ascii="Times New Roman" w:hAnsi="Times New Roman"/>
+        </w:rPr>
+        <w:t xml:space="preserve"> foi escrito de modo a garantir o uso completo do teclado (</w:t>
+      </w:r>
+      <w:r>
+        <w:rPr>
+          <w:rFonts w:ascii="Times New Roman" w:hAnsi="Times New Roman"/>
+        </w:rPr>
+        <w:t xml:space="preserve">0H – FH, </w:t>
+      </w:r>
+      <w:r>
+        <w:rPr>
+          <w:rFonts w:ascii="Times New Roman" w:hAnsi="Times New Roman"/>
+        </w:rPr>
+        <w:t>16 teclas), conforme as funcionalidades abaixo especificadas:</w:t>
       </w:r>
     </w:p>
     <w:p>
       <w:pPr>
         <w:pStyle w:val="Default"/>
-        <w:numPr>
-          <w:ilvl w:val="0"/>
-          <w:numId w:val="18"/>
-        </w:numPr>
-        <w:spacing w:before="120"/>
-        <w:ind w:left="782" w:hanging="357"/>
-        <w:rPr>
-          <w:rFonts w:ascii="Times New Roman" w:hAnsi="Times New Roman"/>
-          <w:szCs w:val="24"/>
-        </w:rPr>
-      </w:pPr>
-      <w:r>
-        <w:rPr>
-          <w:rFonts w:ascii="Times New Roman" w:hAnsi="Times New Roman"/>
-          <w:b/>
-          <w:bCs/>
-          <w:szCs w:val="24"/>
-        </w:rPr>
-        <w:t>Tecla 0:</w:t>
-      </w:r>
-      <w:r>
-        <w:rPr>
-          <w:rFonts w:ascii="Times New Roman" w:hAnsi="Times New Roman"/>
-          <w:szCs w:val="24"/>
-        </w:rPr>
-        <w:t xml:space="preserve"> Liga/desliga o objeto </w:t>
-      </w:r>
-      <w:r>
-        <w:rPr>
-          <w:rFonts w:ascii="Times New Roman" w:hAnsi="Times New Roman"/>
-          <w:i/>
-          <w:iCs/>
-          <w:szCs w:val="24"/>
-        </w:rPr>
-        <w:t>giftbox</w:t>
-      </w:r>
-      <w:r>
-        <w:rPr>
-          <w:rFonts w:ascii="Times New Roman" w:hAnsi="Times New Roman"/>
-          <w:szCs w:val="24"/>
-        </w:rPr>
-        <w:t xml:space="preserve"> e reproduz efeito sonoro associado</w:t>
-      </w:r>
-      <w:r>
-        <w:rPr>
-          <w:rFonts w:ascii="Times New Roman" w:hAnsi="Times New Roman"/>
-          <w:szCs w:val="24"/>
-        </w:rPr>
-        <w:t>.</w:t>
-      </w:r>
+        <w:ind w:left="360" w:firstLine="284"/>
+        <w:rPr>
+          <w:rFonts w:ascii="Times New Roman" w:hAnsi="Times New Roman"/>
+        </w:rPr>
+      </w:pPr>
     </w:p>
-    <w:p>
-      <w:pPr>
-        <w:pStyle w:val="Default"/>
-        <w:numPr>
-          <w:ilvl w:val="0"/>
-          <w:numId w:val="18"/>
-        </w:numPr>
-        <w:spacing w:before="120"/>
-        <w:ind w:left="782" w:hanging="357"/>
-        <w:rPr>
-          <w:rFonts w:ascii="Times New Roman" w:hAnsi="Times New Roman"/>
-          <w:szCs w:val="24"/>
-        </w:rPr>
-      </w:pPr>
-      <w:r>
-        <w:rPr>
-          <w:rFonts w:ascii="Times New Roman" w:hAnsi="Times New Roman"/>
-          <w:b/>
-          <w:bCs/>
-          <w:szCs w:val="24"/>
-        </w:rPr>
-        <w:t>Tecla 1:</w:t>
-      </w:r>
-      <w:r>
-        <w:rPr>
-          <w:rFonts w:ascii="Times New Roman" w:hAnsi="Times New Roman"/>
-          <w:szCs w:val="24"/>
-        </w:rPr>
-        <w:t xml:space="preserve"> Liga/desliga o objeto </w:t>
-      </w:r>
-      <w:r>
-        <w:rPr>
-          <w:rFonts w:ascii="Times New Roman" w:hAnsi="Times New Roman"/>
-          <w:i/>
-          <w:iCs/>
-          <w:szCs w:val="24"/>
-        </w:rPr>
-        <w:t>pai_natal</w:t>
-      </w:r>
-      <w:r>
-        <w:rPr>
-          <w:rFonts w:ascii="Times New Roman" w:hAnsi="Times New Roman"/>
-          <w:szCs w:val="24"/>
-        </w:rPr>
-        <w:t xml:space="preserve"> e reproduz efeito sonoro associado</w:t>
-      </w:r>
-      <w:r>
-        <w:rPr>
-          <w:rFonts w:ascii="Times New Roman" w:hAnsi="Times New Roman"/>
-          <w:szCs w:val="24"/>
-        </w:rPr>
-        <w:t>.</w:t>
-      </w:r>
-    </w:p>
-    <w:p>
-      <w:pPr>
-        <w:pStyle w:val="Default"/>
-        <w:numPr>
-          <w:ilvl w:val="0"/>
-          <w:numId w:val="18"/>
-        </w:numPr>
-        <w:spacing w:before="120"/>
-        <w:ind w:left="782" w:hanging="357"/>
-        <w:rPr>
-          <w:rFonts w:ascii="Times New Roman" w:hAnsi="Times New Roman"/>
-          <w:szCs w:val="24"/>
-        </w:rPr>
-      </w:pPr>
-      <w:r>
-        <w:rPr>
-          <w:rFonts w:ascii="Times New Roman" w:hAnsi="Times New Roman"/>
-          <w:b/>
-          <w:bCs/>
-          <w:szCs w:val="24"/>
-        </w:rPr>
-        <w:t>Tecla 2:</w:t>
-      </w:r>
-      <w:r>
-        <w:rPr>
-          <w:rFonts w:ascii="Times New Roman" w:hAnsi="Times New Roman"/>
-          <w:szCs w:val="24"/>
-        </w:rPr>
-        <w:t xml:space="preserve"> Liga/desliga o objeto </w:t>
-      </w:r>
-      <w:r>
-        <w:rPr>
-          <w:rFonts w:ascii="Times New Roman" w:hAnsi="Times New Roman"/>
-          <w:i/>
-          <w:iCs/>
-          <w:szCs w:val="24"/>
-        </w:rPr>
-        <w:t>arvore</w:t>
-      </w:r>
-      <w:r>
-        <w:rPr>
-          <w:rFonts w:ascii="Times New Roman" w:hAnsi="Times New Roman"/>
-          <w:szCs w:val="24"/>
-        </w:rPr>
-        <w:t xml:space="preserve"> e reproduz efeito sonoro associado</w:t>
-      </w:r>
-      <w:r>
-        <w:rPr>
-          <w:rFonts w:ascii="Times New Roman" w:hAnsi="Times New Roman"/>
-          <w:szCs w:val="24"/>
-        </w:rPr>
-        <w:t>.</w:t>
-      </w:r>
-    </w:p>
-    <w:p>
-      <w:pPr>
-        <w:pStyle w:val="Default"/>
-        <w:numPr>
-          <w:ilvl w:val="0"/>
-          <w:numId w:val="18"/>
-        </w:numPr>
-        <w:spacing w:before="120"/>
-        <w:ind w:left="782" w:hanging="357"/>
-        <w:rPr>
-          <w:rFonts w:ascii="Times New Roman" w:hAnsi="Times New Roman"/>
-          <w:szCs w:val="24"/>
-        </w:rPr>
-      </w:pPr>
-      <w:r>
-        <w:rPr>
-          <w:rFonts w:ascii="Times New Roman" w:hAnsi="Times New Roman"/>
-          <w:b/>
-          <w:bCs/>
-          <w:szCs w:val="24"/>
-        </w:rPr>
-        <w:t>Tecla 3:</w:t>
-      </w:r>
-      <w:r>
-        <w:rPr>
-          <w:rFonts w:ascii="Times New Roman" w:hAnsi="Times New Roman"/>
-          <w:szCs w:val="24"/>
-        </w:rPr>
-        <w:t xml:space="preserve"> Liga/desliga o objeto </w:t>
-      </w:r>
-      <w:r>
-        <w:rPr>
-          <w:rFonts w:ascii="Times New Roman" w:hAnsi="Times New Roman"/>
-          <w:i/>
-          <w:iCs/>
-          <w:szCs w:val="24"/>
-        </w:rPr>
-        <w:t>merry_xmas</w:t>
-      </w:r>
-      <w:r>
-        <w:rPr>
-          <w:rFonts w:ascii="Times New Roman" w:hAnsi="Times New Roman"/>
-          <w:szCs w:val="24"/>
-        </w:rPr>
-        <w:t xml:space="preserve"> e reproduz efeito sonoro associado</w:t>
-      </w:r>
-      <w:r>
-        <w:rPr>
-          <w:rFonts w:ascii="Times New Roman" w:hAnsi="Times New Roman"/>
-          <w:szCs w:val="24"/>
-        </w:rPr>
-        <w:t>.</w:t>
-      </w:r>
-    </w:p>
-    <w:p>
-      <w:pPr>
-        <w:pStyle w:val="Default"/>
-        <w:numPr>
-          <w:ilvl w:val="0"/>
-          <w:numId w:val="18"/>
-        </w:numPr>
-        <w:spacing w:before="120"/>
-        <w:ind w:left="782" w:hanging="357"/>
-        <w:rPr>
-          <w:rFonts w:ascii="Times New Roman" w:hAnsi="Times New Roman"/>
-          <w:szCs w:val="24"/>
-        </w:rPr>
-      </w:pPr>
-      <w:r>
-        <w:rPr>
-          <w:rFonts w:ascii="Times New Roman" w:hAnsi="Times New Roman"/>
-          <w:b/>
-          <w:bCs/>
-          <w:szCs w:val="24"/>
-        </w:rPr>
-        <w:t>Tecla 4:</w:t>
-      </w:r>
-      <w:r>
-        <w:rPr>
-          <w:rFonts w:ascii="Times New Roman" w:hAnsi="Times New Roman"/>
-          <w:szCs w:val="24"/>
-        </w:rPr>
-        <w:t xml:space="preserve"> Para </w:t>
-      </w:r>
-      <w:r>
-        <w:rPr>
-          <w:rFonts w:ascii="Times New Roman" w:hAnsi="Times New Roman"/>
-          <w:szCs w:val="24"/>
-        </w:rPr>
-        <w:t xml:space="preserve">a reprodução de </w:t>
-      </w:r>
-      <w:r>
-        <w:rPr>
-          <w:rFonts w:ascii="Times New Roman" w:hAnsi="Times New Roman"/>
-          <w:szCs w:val="24"/>
-        </w:rPr>
-        <w:t>todos os sons em execução (stop)</w:t>
-      </w:r>
-      <w:r>
-        <w:rPr>
-          <w:rFonts w:ascii="Times New Roman" w:hAnsi="Times New Roman"/>
-          <w:szCs w:val="24"/>
-        </w:rPr>
-        <w:t>.</w:t>
-      </w:r>
-    </w:p>
-    <w:p>
-      <w:pPr>
-        <w:pStyle w:val="Default"/>
-        <w:numPr>
-          <w:ilvl w:val="0"/>
-          <w:numId w:val="18"/>
-        </w:numPr>
-        <w:spacing w:before="120"/>
-        <w:ind w:left="782" w:hanging="357"/>
-        <w:rPr>
-          <w:rFonts w:ascii="Times New Roman" w:hAnsi="Times New Roman"/>
-          <w:szCs w:val="24"/>
-        </w:rPr>
-      </w:pPr>
-      <w:r>
-        <w:rPr>
-          <w:rFonts w:ascii="Times New Roman" w:hAnsi="Times New Roman"/>
-          <w:b/>
-          <w:bCs/>
-          <w:szCs w:val="24"/>
-        </w:rPr>
-        <w:t>Tecla 5:</w:t>
-      </w:r>
-      <w:r>
-        <w:rPr>
-          <w:rFonts w:ascii="Times New Roman" w:hAnsi="Times New Roman"/>
-          <w:szCs w:val="24"/>
-        </w:rPr>
-        <w:t xml:space="preserve"> Reproduz música de fundo (ficheiro de áudio 0)</w:t>
-      </w:r>
-      <w:r>
-        <w:rPr>
-          <w:rFonts w:ascii="Times New Roman" w:hAnsi="Times New Roman"/>
-          <w:szCs w:val="24"/>
-        </w:rPr>
-        <w:t>.</w:t>
-      </w:r>
-    </w:p>
-    <w:p>
-      <w:pPr>
-        <w:pStyle w:val="Default"/>
-        <w:numPr>
-          <w:ilvl w:val="0"/>
-          <w:numId w:val="18"/>
-        </w:numPr>
-        <w:spacing w:before="120"/>
-        <w:ind w:left="782" w:hanging="357"/>
-        <w:rPr>
-          <w:rFonts w:ascii="Times New Roman" w:hAnsi="Times New Roman"/>
-          <w:szCs w:val="24"/>
-        </w:rPr>
-      </w:pPr>
-      <w:r>
-        <w:rPr>
-          <w:rFonts w:ascii="Times New Roman" w:hAnsi="Times New Roman"/>
-          <w:b/>
-          <w:bCs/>
-          <w:szCs w:val="24"/>
-        </w:rPr>
-        <w:t>Tecla 6:</w:t>
-      </w:r>
-      <w:r>
-        <w:rPr>
-          <w:rFonts w:ascii="Times New Roman" w:hAnsi="Times New Roman"/>
-          <w:szCs w:val="24"/>
-        </w:rPr>
-        <w:t xml:space="preserve"> Reproduz música de fundo (ficheiro de áudio 1)</w:t>
-      </w:r>
-      <w:r>
-        <w:rPr>
-          <w:rFonts w:ascii="Times New Roman" w:hAnsi="Times New Roman"/>
-          <w:szCs w:val="24"/>
-        </w:rPr>
-        <w:t>.</w:t>
-      </w:r>
-    </w:p>
-    <w:p>
-      <w:pPr>
-        <w:pStyle w:val="Default"/>
-        <w:numPr>
-          <w:ilvl w:val="0"/>
-          <w:numId w:val="18"/>
-        </w:numPr>
-        <w:spacing w:before="120"/>
-        <w:ind w:left="782" w:hanging="357"/>
-        <w:rPr>
-          <w:rFonts w:ascii="Times New Roman" w:hAnsi="Times New Roman"/>
-          <w:szCs w:val="24"/>
-        </w:rPr>
-      </w:pPr>
-      <w:r>
-        <w:rPr>
-          <w:rFonts w:ascii="Times New Roman" w:hAnsi="Times New Roman"/>
-          <w:b/>
-          <w:bCs/>
-          <w:szCs w:val="24"/>
-        </w:rPr>
-        <w:t>Tecla 7:</w:t>
-      </w:r>
-      <w:r>
-        <w:rPr>
-          <w:rFonts w:ascii="Times New Roman" w:hAnsi="Times New Roman"/>
-          <w:szCs w:val="24"/>
-        </w:rPr>
-        <w:t xml:space="preserve"> Reproduz música de fundo (ficheiro de áudio 2)</w:t>
-      </w:r>
-      <w:r>
-        <w:rPr>
-          <w:rFonts w:ascii="Times New Roman" w:hAnsi="Times New Roman"/>
-          <w:szCs w:val="24"/>
-        </w:rPr>
-        <w:t>.</w:t>
-      </w:r>
-    </w:p>
-    <w:p>
-      <w:pPr>
-        <w:pStyle w:val="Default"/>
-        <w:numPr>
-          <w:ilvl w:val="0"/>
-          <w:numId w:val="18"/>
-        </w:numPr>
-        <w:spacing w:before="120"/>
-        <w:ind w:left="782" w:hanging="357"/>
-        <w:rPr>
-          <w:rFonts w:ascii="Times New Roman" w:hAnsi="Times New Roman"/>
-          <w:szCs w:val="24"/>
-        </w:rPr>
-      </w:pPr>
-      <w:r>
-        <w:rPr>
-          <w:rFonts w:ascii="Times New Roman" w:hAnsi="Times New Roman"/>
-          <w:b/>
-          <w:bCs/>
-          <w:szCs w:val="24"/>
-        </w:rPr>
-        <w:t>Tecla 8:</w:t>
-      </w:r>
-      <w:r>
-        <w:rPr>
-          <w:rFonts w:ascii="Times New Roman" w:hAnsi="Times New Roman"/>
-          <w:szCs w:val="24"/>
-        </w:rPr>
-        <w:t xml:space="preserve"> Mostra a imagem de fundo (ficheiro de imagem 0)</w:t>
-      </w:r>
-      <w:r>
-        <w:rPr>
-          <w:rFonts w:ascii="Times New Roman" w:hAnsi="Times New Roman"/>
-          <w:szCs w:val="24"/>
-        </w:rPr>
-        <w:t>.</w:t>
-      </w:r>
-    </w:p>
-    <w:p>
-      <w:pPr>
-        <w:pStyle w:val="Default"/>
-        <w:numPr>
-          <w:ilvl w:val="0"/>
-          <w:numId w:val="18"/>
-        </w:numPr>
-        <w:spacing w:before="120"/>
-        <w:ind w:left="782" w:hanging="357"/>
-        <w:rPr>
-          <w:rFonts w:ascii="Times New Roman" w:hAnsi="Times New Roman"/>
-          <w:szCs w:val="24"/>
-        </w:rPr>
-      </w:pPr>
-      <w:r>
-        <w:rPr>
-          <w:rFonts w:ascii="Times New Roman" w:hAnsi="Times New Roman"/>
-          <w:b/>
-          <w:bCs/>
-          <w:szCs w:val="24"/>
-        </w:rPr>
-        <w:t>Tecla 9:</w:t>
-      </w:r>
-      <w:r>
-        <w:rPr>
-          <w:rFonts w:ascii="Times New Roman" w:hAnsi="Times New Roman"/>
-          <w:szCs w:val="24"/>
-        </w:rPr>
-        <w:t xml:space="preserve"> Mostra a imagem de fundo (ficheiro de imagem 1)</w:t>
-      </w:r>
-    </w:p>
-    <w:p>
-      <w:pPr>
-        <w:pStyle w:val="Default"/>
-        <w:numPr>
-          <w:ilvl w:val="0"/>
-          <w:numId w:val="18"/>
-        </w:numPr>
-        <w:spacing w:before="120"/>
-        <w:ind w:left="782" w:hanging="357"/>
-        <w:rPr>
-          <w:rFonts w:ascii="Times New Roman" w:hAnsi="Times New Roman"/>
-          <w:szCs w:val="24"/>
-        </w:rPr>
-      </w:pPr>
-      <w:r>
-        <w:rPr>
-          <w:rFonts w:ascii="Times New Roman" w:hAnsi="Times New Roman"/>
-          <w:b/>
-          <w:bCs/>
-          <w:szCs w:val="24"/>
-        </w:rPr>
-        <w:t>Tecla A:</w:t>
-      </w:r>
-      <w:r>
-        <w:rPr>
-          <w:rFonts w:ascii="Times New Roman" w:hAnsi="Times New Roman"/>
-          <w:szCs w:val="24"/>
-        </w:rPr>
-        <w:t xml:space="preserve"> Mostra a imagem de fundo (ficheiro de imagem 2)</w:t>
-      </w:r>
-    </w:p>
-    <w:p>
-      <w:pPr>
-        <w:pStyle w:val="Default"/>
-        <w:numPr>
-          <w:ilvl w:val="0"/>
-          <w:numId w:val="18"/>
-        </w:numPr>
-        <w:spacing w:before="120"/>
-        <w:ind w:left="782" w:hanging="357"/>
-        <w:rPr>
-          <w:rFonts w:ascii="Times New Roman" w:hAnsi="Times New Roman"/>
-          <w:szCs w:val="24"/>
-        </w:rPr>
-      </w:pPr>
-      <w:r>
-        <w:rPr>
-          <w:rFonts w:ascii="Times New Roman" w:hAnsi="Times New Roman"/>
-          <w:b/>
-          <w:bCs/>
-          <w:szCs w:val="24"/>
-        </w:rPr>
-        <w:t>Tecla B:</w:t>
-      </w:r>
-      <w:r>
-        <w:rPr>
-          <w:rFonts w:ascii="Times New Roman" w:hAnsi="Times New Roman"/>
-          <w:szCs w:val="24"/>
-        </w:rPr>
-        <w:t xml:space="preserve"> Mostra a imagem de fundo (ficheiro de imagem 3)</w:t>
-      </w:r>
-    </w:p>
-    <w:p>
-      <w:pPr>
-        <w:pStyle w:val="Default"/>
-        <w:numPr>
-          <w:ilvl w:val="0"/>
-          <w:numId w:val="18"/>
-        </w:numPr>
-        <w:spacing w:before="120"/>
-        <w:ind w:left="782" w:hanging="357"/>
-        <w:rPr>
-          <w:rFonts w:ascii="Times New Roman" w:hAnsi="Times New Roman"/>
-          <w:szCs w:val="24"/>
-        </w:rPr>
-      </w:pPr>
-      <w:r>
-        <w:rPr>
-          <w:rFonts w:ascii="Times New Roman" w:hAnsi="Times New Roman"/>
-          <w:b/>
-          <w:bCs/>
-          <w:szCs w:val="24"/>
-        </w:rPr>
-        <w:t>Tecla C:</w:t>
-      </w:r>
-      <w:r>
-        <w:rPr>
-          <w:rFonts w:ascii="Times New Roman" w:hAnsi="Times New Roman"/>
-          <w:szCs w:val="24"/>
-        </w:rPr>
-        <w:t xml:space="preserve"> Liga as duas animações simples (neve e luzes da árvore a piscar individualmente com uso de temporizador não bloqueante), reproduzindo uma música de fundo associada, específica da animação simples.</w:t>
-      </w:r>
-      <w:r>
-        <w:rPr>
-          <w:rFonts w:ascii="Times New Roman" w:hAnsi="Times New Roman"/>
-          <w:szCs w:val="24"/>
-        </w:rPr>
-        <w:t xml:space="preserve"> Note-se que se esta animação estiver ativada e o utilizador carregar na tecla 2, para esconder a árvore, as luzes de natal param de piscar e são ocultadas também, não afetando a animação da neve, que continua a ser reproduzida até que se carregue na tecla D.</w:t>
-      </w:r>
-    </w:p>
-    <w:p>
-      <w:pPr>
-        <w:pStyle w:val="Default"/>
-        <w:numPr>
-          <w:ilvl w:val="0"/>
-          <w:numId w:val="18"/>
-        </w:numPr>
-        <w:spacing w:before="120"/>
-        <w:ind w:left="782" w:hanging="357"/>
-        <w:rPr>
-          <w:rFonts w:ascii="Times New Roman" w:hAnsi="Times New Roman"/>
-          <w:szCs w:val="24"/>
-        </w:rPr>
-      </w:pPr>
-      <w:r>
-        <w:rPr>
-          <w:rFonts w:ascii="Times New Roman" w:hAnsi="Times New Roman"/>
-          <w:b/>
-          <w:bCs/>
-          <w:szCs w:val="24"/>
-        </w:rPr>
-        <w:t>Tecla D:</w:t>
-      </w:r>
-      <w:r>
-        <w:rPr>
-          <w:rFonts w:ascii="Times New Roman" w:hAnsi="Times New Roman"/>
-          <w:szCs w:val="24"/>
-        </w:rPr>
-        <w:t xml:space="preserve"> Desliga a</w:t>
-      </w:r>
-      <w:r>
-        <w:rPr>
-          <w:rFonts w:ascii="Times New Roman" w:hAnsi="Times New Roman"/>
-          <w:szCs w:val="24"/>
-        </w:rPr>
-        <w:t>s</w:t>
-      </w:r>
-      <w:r>
-        <w:rPr>
-          <w:rFonts w:ascii="Times New Roman" w:hAnsi="Times New Roman"/>
-          <w:szCs w:val="24"/>
-        </w:rPr>
-        <w:t xml:space="preserve"> animaç</w:t>
-      </w:r>
-      <w:r>
-        <w:rPr>
-          <w:rFonts w:ascii="Times New Roman" w:hAnsi="Times New Roman"/>
-          <w:szCs w:val="24"/>
-        </w:rPr>
-        <w:t>ões</w:t>
-      </w:r>
-      <w:r>
-        <w:rPr>
-          <w:rFonts w:ascii="Times New Roman" w:hAnsi="Times New Roman"/>
-          <w:szCs w:val="24"/>
-        </w:rPr>
-        <w:t xml:space="preserve"> simples </w:t>
-      </w:r>
-      <w:r>
-        <w:rPr>
-          <w:rFonts w:ascii="Times New Roman" w:hAnsi="Times New Roman"/>
-          <w:szCs w:val="24"/>
-        </w:rPr>
-        <w:t>ativadas pela tecla C</w:t>
-      </w:r>
-      <w:r>
-        <w:rPr>
-          <w:rFonts w:ascii="Times New Roman" w:hAnsi="Times New Roman"/>
-          <w:szCs w:val="24"/>
-        </w:rPr>
-        <w:t xml:space="preserve"> (se desejar parar o som associado à animação, deve usar a tecla 4)</w:t>
-      </w:r>
-      <w:r>
-        <w:rPr>
-          <w:rFonts w:ascii="Times New Roman" w:hAnsi="Times New Roman"/>
-          <w:szCs w:val="24"/>
-        </w:rPr>
-        <w:t>.</w:t>
-      </w:r>
-    </w:p>
-    <w:p>
-      <w:pPr>
-        <w:pStyle w:val="Default"/>
-        <w:numPr>
-          <w:ilvl w:val="0"/>
-          <w:numId w:val="18"/>
-        </w:numPr>
-        <w:spacing w:before="120"/>
-        <w:ind w:left="782" w:hanging="357"/>
-        <w:rPr>
-          <w:rFonts w:ascii="Times New Roman" w:hAnsi="Times New Roman"/>
-          <w:szCs w:val="24"/>
-        </w:rPr>
-      </w:pPr>
-      <w:r>
-        <w:rPr>
-          <w:rFonts w:ascii="Times New Roman" w:hAnsi="Times New Roman"/>
-          <w:b/>
-          <w:bCs/>
-          <w:szCs w:val="24"/>
-        </w:rPr>
-        <w:t>Tecla E:</w:t>
-      </w:r>
-      <w:r>
-        <w:rPr>
-          <w:rFonts w:ascii="Times New Roman" w:hAnsi="Times New Roman"/>
-          <w:szCs w:val="24"/>
-        </w:rPr>
-        <w:t xml:space="preserve"> Liga a animação complexa que move o letreiro </w:t>
-      </w:r>
-      <w:r>
-        <w:rPr>
-          <w:rFonts w:ascii="Times New Roman" w:hAnsi="Times New Roman"/>
-          <w:i/>
-          <w:iCs/>
-          <w:szCs w:val="24"/>
-        </w:rPr>
-        <w:t>merry xmas</w:t>
-      </w:r>
-      <w:r>
-        <w:rPr>
-          <w:rFonts w:ascii="Times New Roman" w:hAnsi="Times New Roman"/>
-          <w:szCs w:val="24"/>
-        </w:rPr>
-        <w:t xml:space="preserve"> horizontalmente (ao mesmo tempo em que desativa as animações simples para melhor fluidez).</w:t>
-      </w:r>
-    </w:p>
-    <w:p>
-      <w:pPr>
-        <w:pStyle w:val="Default"/>
-        <w:numPr>
-          <w:ilvl w:val="0"/>
-          <w:numId w:val="18"/>
-        </w:numPr>
-        <w:spacing w:before="120"/>
-        <w:ind w:left="782" w:hanging="357"/>
-        <w:rPr>
-          <w:rFonts w:ascii="Times New Roman" w:hAnsi="Times New Roman"/>
-          <w:szCs w:val="24"/>
-        </w:rPr>
-      </w:pPr>
-      <w:r>
-        <w:rPr>
-          <w:rFonts w:ascii="Times New Roman" w:hAnsi="Times New Roman"/>
-          <w:b/>
-          <w:bCs/>
-          <w:szCs w:val="24"/>
-        </w:rPr>
-        <w:t>Tecla F:</w:t>
-      </w:r>
-      <w:r>
-        <w:rPr>
-          <w:rFonts w:ascii="Times New Roman" w:hAnsi="Times New Roman"/>
-          <w:szCs w:val="24"/>
-        </w:rPr>
-        <w:t xml:space="preserve"> Desliga a animação complexa</w:t>
-      </w:r>
-      <w:r>
-        <w:rPr>
-          <w:rFonts w:ascii="Times New Roman" w:hAnsi="Times New Roman"/>
-          <w:szCs w:val="24"/>
-        </w:rPr>
-        <w:t xml:space="preserve"> retornando o letreiro para a sua posição inicial.</w:t>
-      </w:r>
-    </w:p>
+    <w:tbl>
+      <w:tblPr>
+        <w:tblStyle w:val="TabelacomGrelha"/>
+        <w:tblW w:w="5106" w:type="pct"/>
+        <w:tblInd w:w="360" w:type="dxa"/>
+        <w:tblLook w:val="04A0" w:firstRow="1" w:lastRow="0" w:firstColumn="1" w:lastColumn="0" w:noHBand="0" w:noVBand="1"/>
+      </w:tblPr>
+      <w:tblGrid>
+        <w:gridCol w:w="777"/>
+        <w:gridCol w:w="7931"/>
+      </w:tblGrid>
+      <w:tr>
+        <w:trPr>
+          <w:trHeight w:val="567"/>
+        </w:trPr>
+        <w:tc>
+          <w:tcPr>
+            <w:tcW w:w="446" w:type="pct"/>
+            <w:vAlign w:val="center"/>
+          </w:tcPr>
+          <w:p>
+            <w:pPr>
+              <w:pStyle w:val="Default"/>
+              <w:spacing w:before="0"/>
+              <w:jc w:val="center"/>
+              <w:rPr>
+                <w:rFonts w:ascii="Times New Roman" w:hAnsi="Times New Roman"/>
+                <w:b/>
+                <w:bCs/>
+              </w:rPr>
+            </w:pPr>
+            <w:r>
+              <w:rPr>
+                <w:rFonts w:ascii="Times New Roman" w:hAnsi="Times New Roman"/>
+                <w:b/>
+                <w:bCs/>
+              </w:rPr>
+              <w:t>Tecla</w:t>
+            </w:r>
+          </w:p>
+        </w:tc>
+        <w:tc>
+          <w:tcPr>
+            <w:tcW w:w="4554" w:type="pct"/>
+            <w:vAlign w:val="center"/>
+          </w:tcPr>
+          <w:p>
+            <w:pPr>
+              <w:pStyle w:val="Default"/>
+              <w:spacing w:before="0"/>
+              <w:jc w:val="center"/>
+              <w:rPr>
+                <w:rFonts w:ascii="Times New Roman" w:hAnsi="Times New Roman"/>
+                <w:b/>
+                <w:bCs/>
+              </w:rPr>
+            </w:pPr>
+            <w:r>
+              <w:rPr>
+                <w:rFonts w:ascii="Times New Roman" w:hAnsi="Times New Roman"/>
+                <w:b/>
+                <w:bCs/>
+              </w:rPr>
+              <w:t>Funcionalidade</w:t>
+            </w:r>
+          </w:p>
+        </w:tc>
+      </w:tr>
+      <w:tr>
+        <w:trPr>
+          <w:trHeight w:val="567"/>
+        </w:trPr>
+        <w:tc>
+          <w:tcPr>
+            <w:tcW w:w="446" w:type="pct"/>
+            <w:vAlign w:val="center"/>
+          </w:tcPr>
+          <w:p>
+            <w:pPr>
+              <w:pStyle w:val="Default"/>
+              <w:spacing w:before="0"/>
+              <w:jc w:val="center"/>
+              <w:rPr>
+                <w:rFonts w:ascii="Times New Roman" w:hAnsi="Times New Roman"/>
+              </w:rPr>
+            </w:pPr>
+            <w:r>
+              <w:rPr>
+                <w:rFonts w:ascii="Times New Roman" w:hAnsi="Times New Roman"/>
+              </w:rPr>
+              <w:t>0</w:t>
+            </w:r>
+          </w:p>
+        </w:tc>
+        <w:tc>
+          <w:tcPr>
+            <w:tcW w:w="4554" w:type="pct"/>
+            <w:vAlign w:val="center"/>
+          </w:tcPr>
+          <w:p>
+            <w:pPr>
+              <w:pStyle w:val="Default"/>
+              <w:spacing w:before="0"/>
+              <w:rPr>
+                <w:rFonts w:ascii="Times New Roman" w:hAnsi="Times New Roman"/>
+                <w:szCs w:val="24"/>
+              </w:rPr>
+            </w:pPr>
+            <w:r>
+              <w:rPr>
+                <w:rFonts w:ascii="Times New Roman" w:hAnsi="Times New Roman"/>
+                <w:szCs w:val="24"/>
+              </w:rPr>
+              <w:t xml:space="preserve">Liga/desliga o objeto </w:t>
+            </w:r>
+            <w:proofErr w:type="spellStart"/>
+            <w:r>
+              <w:rPr>
+                <w:rFonts w:ascii="Times New Roman" w:hAnsi="Times New Roman"/>
+                <w:i/>
+                <w:iCs/>
+                <w:szCs w:val="24"/>
+              </w:rPr>
+              <w:t>giftbox</w:t>
+            </w:r>
+            <w:proofErr w:type="spellEnd"/>
+            <w:r>
+              <w:rPr>
+                <w:rFonts w:ascii="Times New Roman" w:hAnsi="Times New Roman"/>
+                <w:szCs w:val="24"/>
+              </w:rPr>
+              <w:t xml:space="preserve"> e reproduz efeito sonoro associado</w:t>
+            </w:r>
+          </w:p>
+        </w:tc>
+      </w:tr>
+      <w:tr>
+        <w:trPr>
+          <w:trHeight w:val="567"/>
+        </w:trPr>
+        <w:tc>
+          <w:tcPr>
+            <w:tcW w:w="446" w:type="pct"/>
+            <w:vAlign w:val="center"/>
+          </w:tcPr>
+          <w:p>
+            <w:pPr>
+              <w:pStyle w:val="Default"/>
+              <w:spacing w:before="0"/>
+              <w:jc w:val="center"/>
+              <w:rPr>
+                <w:rFonts w:ascii="Times New Roman" w:hAnsi="Times New Roman"/>
+              </w:rPr>
+            </w:pPr>
+            <w:r>
+              <w:rPr>
+                <w:rFonts w:ascii="Times New Roman" w:hAnsi="Times New Roman"/>
+              </w:rPr>
+              <w:t>1</w:t>
+            </w:r>
+          </w:p>
+        </w:tc>
+        <w:tc>
+          <w:tcPr>
+            <w:tcW w:w="4554" w:type="pct"/>
+            <w:vAlign w:val="center"/>
+          </w:tcPr>
+          <w:p>
+            <w:pPr>
+              <w:pStyle w:val="Default"/>
+              <w:spacing w:before="0"/>
+              <w:rPr>
+                <w:rFonts w:ascii="Times New Roman" w:hAnsi="Times New Roman"/>
+                <w:szCs w:val="24"/>
+              </w:rPr>
+            </w:pPr>
+            <w:r>
+              <w:rPr>
+                <w:rFonts w:ascii="Times New Roman" w:hAnsi="Times New Roman"/>
+                <w:szCs w:val="24"/>
+              </w:rPr>
+              <w:t xml:space="preserve">Liga/desliga o objeto </w:t>
+            </w:r>
+            <w:proofErr w:type="spellStart"/>
+            <w:r>
+              <w:rPr>
+                <w:rFonts w:ascii="Times New Roman" w:hAnsi="Times New Roman"/>
+                <w:i/>
+                <w:iCs/>
+                <w:szCs w:val="24"/>
+              </w:rPr>
+              <w:t>pai_</w:t>
+            </w:r>
+            <w:proofErr w:type="gramStart"/>
+            <w:r>
+              <w:rPr>
+                <w:rFonts w:ascii="Times New Roman" w:hAnsi="Times New Roman"/>
+                <w:i/>
+                <w:iCs/>
+                <w:szCs w:val="24"/>
+              </w:rPr>
+              <w:t>natal</w:t>
+            </w:r>
+            <w:proofErr w:type="spellEnd"/>
+            <w:proofErr w:type="gramEnd"/>
+            <w:r>
+              <w:rPr>
+                <w:rFonts w:ascii="Times New Roman" w:hAnsi="Times New Roman"/>
+                <w:szCs w:val="24"/>
+              </w:rPr>
+              <w:t xml:space="preserve"> e reproduz efeito sonoro associado</w:t>
+            </w:r>
+            <w:r>
+              <w:rPr>
+                <w:rFonts w:ascii="Times New Roman" w:hAnsi="Times New Roman"/>
+                <w:szCs w:val="24"/>
+              </w:rPr>
+              <w:t>.</w:t>
+            </w:r>
+          </w:p>
+        </w:tc>
+      </w:tr>
+      <w:tr>
+        <w:trPr>
+          <w:trHeight w:val="567"/>
+        </w:trPr>
+        <w:tc>
+          <w:tcPr>
+            <w:tcW w:w="446" w:type="pct"/>
+            <w:vAlign w:val="center"/>
+          </w:tcPr>
+          <w:p>
+            <w:pPr>
+              <w:pStyle w:val="Default"/>
+              <w:spacing w:before="0"/>
+              <w:jc w:val="center"/>
+              <w:rPr>
+                <w:rFonts w:ascii="Times New Roman" w:hAnsi="Times New Roman"/>
+              </w:rPr>
+            </w:pPr>
+            <w:r>
+              <w:rPr>
+                <w:rFonts w:ascii="Times New Roman" w:hAnsi="Times New Roman"/>
+              </w:rPr>
+              <w:t>2</w:t>
+            </w:r>
+          </w:p>
+        </w:tc>
+        <w:tc>
+          <w:tcPr>
+            <w:tcW w:w="4554" w:type="pct"/>
+            <w:vAlign w:val="center"/>
+          </w:tcPr>
+          <w:p>
+            <w:pPr>
+              <w:pStyle w:val="Default"/>
+              <w:spacing w:before="0"/>
+              <w:rPr>
+                <w:rFonts w:ascii="Times New Roman" w:hAnsi="Times New Roman"/>
+              </w:rPr>
+            </w:pPr>
+            <w:r>
+              <w:rPr>
+                <w:rFonts w:ascii="Times New Roman" w:hAnsi="Times New Roman"/>
+                <w:szCs w:val="24"/>
+              </w:rPr>
+              <w:t xml:space="preserve">Liga/desliga o objeto </w:t>
+            </w:r>
+            <w:r>
+              <w:rPr>
+                <w:rFonts w:ascii="Times New Roman" w:hAnsi="Times New Roman"/>
+                <w:i/>
+                <w:iCs/>
+                <w:szCs w:val="24"/>
+              </w:rPr>
+              <w:t>arvore</w:t>
+            </w:r>
+            <w:r>
+              <w:rPr>
+                <w:rFonts w:ascii="Times New Roman" w:hAnsi="Times New Roman"/>
+                <w:szCs w:val="24"/>
+              </w:rPr>
+              <w:t xml:space="preserve"> e reproduz efeito sonoro associado</w:t>
+            </w:r>
+            <w:r>
+              <w:rPr>
+                <w:rFonts w:ascii="Times New Roman" w:hAnsi="Times New Roman"/>
+                <w:szCs w:val="24"/>
+              </w:rPr>
+              <w:t>.</w:t>
+            </w:r>
+          </w:p>
+        </w:tc>
+      </w:tr>
+      <w:tr>
+        <w:trPr>
+          <w:trHeight w:val="567"/>
+        </w:trPr>
+        <w:tc>
+          <w:tcPr>
+            <w:tcW w:w="446" w:type="pct"/>
+            <w:vAlign w:val="center"/>
+          </w:tcPr>
+          <w:p>
+            <w:pPr>
+              <w:pStyle w:val="Default"/>
+              <w:spacing w:before="0"/>
+              <w:jc w:val="center"/>
+              <w:rPr>
+                <w:rFonts w:ascii="Times New Roman" w:hAnsi="Times New Roman"/>
+              </w:rPr>
+            </w:pPr>
+            <w:r>
+              <w:rPr>
+                <w:rFonts w:ascii="Times New Roman" w:hAnsi="Times New Roman"/>
+              </w:rPr>
+              <w:t>3</w:t>
+            </w:r>
+          </w:p>
+        </w:tc>
+        <w:tc>
+          <w:tcPr>
+            <w:tcW w:w="4554" w:type="pct"/>
+            <w:vAlign w:val="center"/>
+          </w:tcPr>
+          <w:p>
+            <w:pPr>
+              <w:pStyle w:val="Default"/>
+              <w:spacing w:before="0"/>
+              <w:rPr>
+                <w:rFonts w:ascii="Times New Roman" w:hAnsi="Times New Roman"/>
+              </w:rPr>
+            </w:pPr>
+            <w:r>
+              <w:rPr>
+                <w:rFonts w:ascii="Times New Roman" w:hAnsi="Times New Roman"/>
+                <w:szCs w:val="24"/>
+              </w:rPr>
+              <w:t xml:space="preserve">Liga/desliga o objeto </w:t>
+            </w:r>
+            <w:proofErr w:type="spellStart"/>
+            <w:r>
+              <w:rPr>
+                <w:rFonts w:ascii="Times New Roman" w:hAnsi="Times New Roman"/>
+                <w:i/>
+                <w:iCs/>
+                <w:szCs w:val="24"/>
+              </w:rPr>
+              <w:t>merry_xmas</w:t>
+            </w:r>
+            <w:proofErr w:type="spellEnd"/>
+            <w:r>
+              <w:rPr>
+                <w:rFonts w:ascii="Times New Roman" w:hAnsi="Times New Roman"/>
+                <w:szCs w:val="24"/>
+              </w:rPr>
+              <w:t xml:space="preserve"> e reproduz efeito sonoro associado</w:t>
+            </w:r>
+            <w:r>
+              <w:rPr>
+                <w:rFonts w:ascii="Times New Roman" w:hAnsi="Times New Roman"/>
+                <w:szCs w:val="24"/>
+              </w:rPr>
+              <w:t>.</w:t>
+            </w:r>
+          </w:p>
+        </w:tc>
+      </w:tr>
+      <w:tr>
+        <w:trPr>
+          <w:trHeight w:val="567"/>
+        </w:trPr>
+        <w:tc>
+          <w:tcPr>
+            <w:tcW w:w="446" w:type="pct"/>
+            <w:vAlign w:val="center"/>
+          </w:tcPr>
+          <w:p>
+            <w:pPr>
+              <w:pStyle w:val="Default"/>
+              <w:spacing w:before="0"/>
+              <w:jc w:val="center"/>
+              <w:rPr>
+                <w:rFonts w:ascii="Times New Roman" w:hAnsi="Times New Roman"/>
+              </w:rPr>
+            </w:pPr>
+            <w:r>
+              <w:rPr>
+                <w:rFonts w:ascii="Times New Roman" w:hAnsi="Times New Roman"/>
+              </w:rPr>
+              <w:t>4</w:t>
+            </w:r>
+          </w:p>
+        </w:tc>
+        <w:tc>
+          <w:tcPr>
+            <w:tcW w:w="4554" w:type="pct"/>
+            <w:vAlign w:val="center"/>
+          </w:tcPr>
+          <w:p>
+            <w:pPr>
+              <w:pStyle w:val="Default"/>
+              <w:spacing w:before="0"/>
+              <w:rPr>
+                <w:rFonts w:ascii="Times New Roman" w:hAnsi="Times New Roman"/>
+              </w:rPr>
+            </w:pPr>
+            <w:r>
+              <w:rPr>
+                <w:rFonts w:ascii="Times New Roman" w:hAnsi="Times New Roman"/>
+                <w:szCs w:val="24"/>
+              </w:rPr>
+              <w:t xml:space="preserve">Para </w:t>
+            </w:r>
+            <w:r>
+              <w:rPr>
+                <w:rFonts w:ascii="Times New Roman" w:hAnsi="Times New Roman"/>
+                <w:szCs w:val="24"/>
+              </w:rPr>
+              <w:t xml:space="preserve">a reprodução de </w:t>
+            </w:r>
+            <w:r>
+              <w:rPr>
+                <w:rFonts w:ascii="Times New Roman" w:hAnsi="Times New Roman"/>
+                <w:szCs w:val="24"/>
+              </w:rPr>
+              <w:t>todos os sons em execução (stop)</w:t>
+            </w:r>
+            <w:r>
+              <w:rPr>
+                <w:rFonts w:ascii="Times New Roman" w:hAnsi="Times New Roman"/>
+                <w:szCs w:val="24"/>
+              </w:rPr>
+              <w:t>.</w:t>
+            </w:r>
+          </w:p>
+        </w:tc>
+      </w:tr>
+      <w:tr>
+        <w:trPr>
+          <w:trHeight w:val="567"/>
+        </w:trPr>
+        <w:tc>
+          <w:tcPr>
+            <w:tcW w:w="446" w:type="pct"/>
+            <w:vAlign w:val="center"/>
+          </w:tcPr>
+          <w:p>
+            <w:pPr>
+              <w:pStyle w:val="Default"/>
+              <w:spacing w:before="0"/>
+              <w:jc w:val="center"/>
+              <w:rPr>
+                <w:rFonts w:ascii="Times New Roman" w:hAnsi="Times New Roman"/>
+              </w:rPr>
+            </w:pPr>
+            <w:r>
+              <w:rPr>
+                <w:rFonts w:ascii="Times New Roman" w:hAnsi="Times New Roman"/>
+              </w:rPr>
+              <w:t>5</w:t>
+            </w:r>
+          </w:p>
+        </w:tc>
+        <w:tc>
+          <w:tcPr>
+            <w:tcW w:w="4554" w:type="pct"/>
+            <w:vAlign w:val="center"/>
+          </w:tcPr>
+          <w:p>
+            <w:pPr>
+              <w:pStyle w:val="Default"/>
+              <w:spacing w:before="0"/>
+              <w:rPr>
+                <w:rFonts w:ascii="Times New Roman" w:hAnsi="Times New Roman"/>
+              </w:rPr>
+            </w:pPr>
+            <w:r>
+              <w:rPr>
+                <w:rFonts w:ascii="Times New Roman" w:hAnsi="Times New Roman"/>
+                <w:szCs w:val="24"/>
+              </w:rPr>
+              <w:t>Reproduz música de fundo (ficheiro de áudio 0)</w:t>
+            </w:r>
+            <w:r>
+              <w:rPr>
+                <w:rFonts w:ascii="Times New Roman" w:hAnsi="Times New Roman"/>
+                <w:szCs w:val="24"/>
+              </w:rPr>
+              <w:t>.</w:t>
+            </w:r>
+          </w:p>
+        </w:tc>
+      </w:tr>
+      <w:tr>
+        <w:trPr>
+          <w:trHeight w:val="567"/>
+        </w:trPr>
+        <w:tc>
+          <w:tcPr>
+            <w:tcW w:w="446" w:type="pct"/>
+            <w:vAlign w:val="center"/>
+          </w:tcPr>
+          <w:p>
+            <w:pPr>
+              <w:pStyle w:val="Default"/>
+              <w:spacing w:before="0"/>
+              <w:jc w:val="center"/>
+              <w:rPr>
+                <w:rFonts w:ascii="Times New Roman" w:hAnsi="Times New Roman"/>
+              </w:rPr>
+            </w:pPr>
+            <w:r>
+              <w:rPr>
+                <w:rFonts w:ascii="Times New Roman" w:hAnsi="Times New Roman"/>
+              </w:rPr>
+              <w:t>6</w:t>
+            </w:r>
+          </w:p>
+        </w:tc>
+        <w:tc>
+          <w:tcPr>
+            <w:tcW w:w="4554" w:type="pct"/>
+            <w:vAlign w:val="center"/>
+          </w:tcPr>
+          <w:p>
+            <w:pPr>
+              <w:pStyle w:val="Default"/>
+              <w:spacing w:before="0"/>
+              <w:rPr>
+                <w:rFonts w:ascii="Times New Roman" w:hAnsi="Times New Roman"/>
+              </w:rPr>
+            </w:pPr>
+            <w:r>
+              <w:rPr>
+                <w:rFonts w:ascii="Times New Roman" w:hAnsi="Times New Roman"/>
+                <w:szCs w:val="24"/>
+              </w:rPr>
+              <w:t>Reproduz música de fundo (ficheiro de áudio 1)</w:t>
+            </w:r>
+            <w:r>
+              <w:rPr>
+                <w:rFonts w:ascii="Times New Roman" w:hAnsi="Times New Roman"/>
+                <w:szCs w:val="24"/>
+              </w:rPr>
+              <w:t>.</w:t>
+            </w:r>
+          </w:p>
+        </w:tc>
+      </w:tr>
+      <w:tr>
+        <w:trPr>
+          <w:trHeight w:val="567"/>
+        </w:trPr>
+        <w:tc>
+          <w:tcPr>
+            <w:tcW w:w="446" w:type="pct"/>
+            <w:vAlign w:val="center"/>
+          </w:tcPr>
+          <w:p>
+            <w:pPr>
+              <w:pStyle w:val="Default"/>
+              <w:spacing w:before="0"/>
+              <w:jc w:val="center"/>
+              <w:rPr>
+                <w:rFonts w:ascii="Times New Roman" w:hAnsi="Times New Roman"/>
+              </w:rPr>
+            </w:pPr>
+            <w:r>
+              <w:rPr>
+                <w:rFonts w:ascii="Times New Roman" w:hAnsi="Times New Roman"/>
+              </w:rPr>
+              <w:t>7</w:t>
+            </w:r>
+          </w:p>
+        </w:tc>
+        <w:tc>
+          <w:tcPr>
+            <w:tcW w:w="4554" w:type="pct"/>
+            <w:vAlign w:val="center"/>
+          </w:tcPr>
+          <w:p>
+            <w:pPr>
+              <w:pStyle w:val="Default"/>
+              <w:spacing w:before="0"/>
+              <w:rPr>
+                <w:rFonts w:ascii="Times New Roman" w:hAnsi="Times New Roman"/>
+              </w:rPr>
+            </w:pPr>
+            <w:r>
+              <w:rPr>
+                <w:rFonts w:ascii="Times New Roman" w:hAnsi="Times New Roman"/>
+                <w:szCs w:val="24"/>
+              </w:rPr>
+              <w:t>Reproduz música de fundo (ficheiro de áudio 2)</w:t>
+            </w:r>
+            <w:r>
+              <w:rPr>
+                <w:rFonts w:ascii="Times New Roman" w:hAnsi="Times New Roman"/>
+                <w:szCs w:val="24"/>
+              </w:rPr>
+              <w:t>.</w:t>
+            </w:r>
+          </w:p>
+        </w:tc>
+      </w:tr>
+      <w:tr>
+        <w:trPr>
+          <w:trHeight w:val="567"/>
+        </w:trPr>
+        <w:tc>
+          <w:tcPr>
+            <w:tcW w:w="446" w:type="pct"/>
+            <w:vAlign w:val="center"/>
+          </w:tcPr>
+          <w:p>
+            <w:pPr>
+              <w:pStyle w:val="Default"/>
+              <w:spacing w:before="0"/>
+              <w:jc w:val="center"/>
+              <w:rPr>
+                <w:rFonts w:ascii="Times New Roman" w:hAnsi="Times New Roman"/>
+              </w:rPr>
+            </w:pPr>
+            <w:r>
+              <w:rPr>
+                <w:rFonts w:ascii="Times New Roman" w:hAnsi="Times New Roman"/>
+              </w:rPr>
+              <w:t>8</w:t>
+            </w:r>
+          </w:p>
+        </w:tc>
+        <w:tc>
+          <w:tcPr>
+            <w:tcW w:w="4554" w:type="pct"/>
+            <w:vAlign w:val="center"/>
+          </w:tcPr>
+          <w:p>
+            <w:pPr>
+              <w:pStyle w:val="Default"/>
+              <w:spacing w:before="0"/>
+              <w:rPr>
+                <w:rFonts w:ascii="Times New Roman" w:hAnsi="Times New Roman"/>
+              </w:rPr>
+            </w:pPr>
+            <w:r>
+              <w:rPr>
+                <w:rFonts w:ascii="Times New Roman" w:hAnsi="Times New Roman"/>
+                <w:szCs w:val="24"/>
+              </w:rPr>
+              <w:t>Mostra a imagem de fundo (ficheiro de imagem 0)</w:t>
+            </w:r>
+            <w:r>
+              <w:rPr>
+                <w:rFonts w:ascii="Times New Roman" w:hAnsi="Times New Roman"/>
+                <w:szCs w:val="24"/>
+              </w:rPr>
+              <w:t>.</w:t>
+            </w:r>
+          </w:p>
+        </w:tc>
+      </w:tr>
+      <w:tr>
+        <w:trPr>
+          <w:trHeight w:val="567"/>
+        </w:trPr>
+        <w:tc>
+          <w:tcPr>
+            <w:tcW w:w="446" w:type="pct"/>
+            <w:vAlign w:val="center"/>
+          </w:tcPr>
+          <w:p>
+            <w:pPr>
+              <w:pStyle w:val="Default"/>
+              <w:spacing w:before="0"/>
+              <w:jc w:val="center"/>
+              <w:rPr>
+                <w:rFonts w:ascii="Times New Roman" w:hAnsi="Times New Roman"/>
+              </w:rPr>
+            </w:pPr>
+            <w:r>
+              <w:rPr>
+                <w:rFonts w:ascii="Times New Roman" w:hAnsi="Times New Roman"/>
+              </w:rPr>
+              <w:t>9</w:t>
+            </w:r>
+          </w:p>
+        </w:tc>
+        <w:tc>
+          <w:tcPr>
+            <w:tcW w:w="4554" w:type="pct"/>
+            <w:vAlign w:val="center"/>
+          </w:tcPr>
+          <w:p>
+            <w:pPr>
+              <w:pStyle w:val="Default"/>
+              <w:spacing w:before="0"/>
+              <w:rPr>
+                <w:rFonts w:ascii="Times New Roman" w:hAnsi="Times New Roman"/>
+              </w:rPr>
+            </w:pPr>
+            <w:r>
+              <w:rPr>
+                <w:rFonts w:ascii="Times New Roman" w:hAnsi="Times New Roman"/>
+                <w:szCs w:val="24"/>
+              </w:rPr>
+              <w:t>Mostra a imagem de fundo (ficheiro de imagem 1)</w:t>
+            </w:r>
+            <w:r>
+              <w:rPr>
+                <w:rFonts w:ascii="Times New Roman" w:hAnsi="Times New Roman"/>
+                <w:szCs w:val="24"/>
+              </w:rPr>
+              <w:t>.</w:t>
+            </w:r>
+          </w:p>
+        </w:tc>
+      </w:tr>
+      <w:tr>
+        <w:trPr>
+          <w:trHeight w:val="567"/>
+        </w:trPr>
+        <w:tc>
+          <w:tcPr>
+            <w:tcW w:w="446" w:type="pct"/>
+            <w:vAlign w:val="center"/>
+          </w:tcPr>
+          <w:p>
+            <w:pPr>
+              <w:pStyle w:val="Default"/>
+              <w:spacing w:before="0"/>
+              <w:jc w:val="center"/>
+              <w:rPr>
+                <w:rFonts w:ascii="Times New Roman" w:hAnsi="Times New Roman"/>
+              </w:rPr>
+            </w:pPr>
+            <w:r>
+              <w:rPr>
+                <w:rFonts w:ascii="Times New Roman" w:hAnsi="Times New Roman"/>
+              </w:rPr>
+              <w:t>A</w:t>
+            </w:r>
+          </w:p>
+        </w:tc>
+        <w:tc>
+          <w:tcPr>
+            <w:tcW w:w="4554" w:type="pct"/>
+            <w:vAlign w:val="center"/>
+          </w:tcPr>
+          <w:p>
+            <w:pPr>
+              <w:pStyle w:val="Default"/>
+              <w:spacing w:before="0"/>
+              <w:rPr>
+                <w:rFonts w:ascii="Times New Roman" w:hAnsi="Times New Roman"/>
+              </w:rPr>
+            </w:pPr>
+            <w:r>
+              <w:rPr>
+                <w:rFonts w:ascii="Times New Roman" w:hAnsi="Times New Roman"/>
+                <w:szCs w:val="24"/>
+              </w:rPr>
+              <w:t>Mostra a imagem de fundo (ficheiro de imagem 2)</w:t>
+            </w:r>
+            <w:r>
+              <w:rPr>
+                <w:rFonts w:ascii="Times New Roman" w:hAnsi="Times New Roman"/>
+                <w:szCs w:val="24"/>
+              </w:rPr>
+              <w:t>.</w:t>
+            </w:r>
+          </w:p>
+        </w:tc>
+      </w:tr>
+      <w:tr>
+        <w:trPr>
+          <w:trHeight w:val="567"/>
+        </w:trPr>
+        <w:tc>
+          <w:tcPr>
+            <w:tcW w:w="446" w:type="pct"/>
+            <w:vAlign w:val="center"/>
+          </w:tcPr>
+          <w:p>
+            <w:pPr>
+              <w:pStyle w:val="Default"/>
+              <w:spacing w:before="0"/>
+              <w:jc w:val="center"/>
+              <w:rPr>
+                <w:rFonts w:ascii="Times New Roman" w:hAnsi="Times New Roman"/>
+              </w:rPr>
+            </w:pPr>
+            <w:r>
+              <w:rPr>
+                <w:rFonts w:ascii="Times New Roman" w:hAnsi="Times New Roman"/>
+              </w:rPr>
+              <w:t>B</w:t>
+            </w:r>
+          </w:p>
+        </w:tc>
+        <w:tc>
+          <w:tcPr>
+            <w:tcW w:w="4554" w:type="pct"/>
+            <w:vAlign w:val="center"/>
+          </w:tcPr>
+          <w:p>
+            <w:pPr>
+              <w:pStyle w:val="Default"/>
+              <w:spacing w:before="0"/>
+              <w:rPr>
+                <w:rFonts w:ascii="Times New Roman" w:hAnsi="Times New Roman"/>
+              </w:rPr>
+            </w:pPr>
+            <w:r>
+              <w:rPr>
+                <w:rFonts w:ascii="Times New Roman" w:hAnsi="Times New Roman"/>
+                <w:szCs w:val="24"/>
+              </w:rPr>
+              <w:t>Mostra a imagem de fundo (ficheiro de imagem 3)</w:t>
+            </w:r>
+            <w:r>
+              <w:rPr>
+                <w:rFonts w:ascii="Times New Roman" w:hAnsi="Times New Roman"/>
+                <w:szCs w:val="24"/>
+              </w:rPr>
+              <w:t>.</w:t>
+            </w:r>
+          </w:p>
+        </w:tc>
+      </w:tr>
+      <w:tr>
+        <w:trPr>
+          <w:trHeight w:val="567"/>
+        </w:trPr>
+        <w:tc>
+          <w:tcPr>
+            <w:tcW w:w="446" w:type="pct"/>
+            <w:vAlign w:val="center"/>
+          </w:tcPr>
+          <w:p>
+            <w:pPr>
+              <w:pStyle w:val="Default"/>
+              <w:spacing w:before="0"/>
+              <w:jc w:val="center"/>
+              <w:rPr>
+                <w:rFonts w:ascii="Times New Roman" w:hAnsi="Times New Roman"/>
+              </w:rPr>
+            </w:pPr>
+            <w:r>
+              <w:rPr>
+                <w:rFonts w:ascii="Times New Roman" w:hAnsi="Times New Roman"/>
+              </w:rPr>
+              <w:t>C</w:t>
+            </w:r>
+          </w:p>
+        </w:tc>
+        <w:tc>
+          <w:tcPr>
+            <w:tcW w:w="4554" w:type="pct"/>
+            <w:vAlign w:val="center"/>
+          </w:tcPr>
+          <w:p>
+            <w:pPr>
+              <w:pStyle w:val="Default"/>
+              <w:spacing w:before="0"/>
+              <w:rPr>
+                <w:rFonts w:ascii="Times New Roman" w:hAnsi="Times New Roman"/>
+              </w:rPr>
+            </w:pPr>
+            <w:r>
+              <w:rPr>
+                <w:rFonts w:ascii="Times New Roman" w:hAnsi="Times New Roman"/>
+                <w:szCs w:val="24"/>
+              </w:rPr>
+              <w:t>Liga as duas animações simples (neve e luzes da árvore a piscar individualmente com uso de temporizador não bloqueante), reproduzindo uma música de fundo associada, específica da animação simples.</w:t>
+            </w:r>
+            <w:r>
+              <w:rPr>
+                <w:rFonts w:ascii="Times New Roman" w:hAnsi="Times New Roman"/>
+                <w:szCs w:val="24"/>
+              </w:rPr>
+              <w:t xml:space="preserve"> Note-se que se esta animação estiver ativada e o utilizador carregar na tecla 2, para esconder a árvore, as luzes de </w:t>
+            </w:r>
+            <w:proofErr w:type="gramStart"/>
+            <w:r>
+              <w:rPr>
+                <w:rFonts w:ascii="Times New Roman" w:hAnsi="Times New Roman"/>
+                <w:szCs w:val="24"/>
+              </w:rPr>
+              <w:t>natal</w:t>
+            </w:r>
+            <w:proofErr w:type="gramEnd"/>
+            <w:r>
+              <w:rPr>
+                <w:rFonts w:ascii="Times New Roman" w:hAnsi="Times New Roman"/>
+                <w:szCs w:val="24"/>
+              </w:rPr>
+              <w:t xml:space="preserve"> param de piscar e são ocultadas também, não afetando a animação da neve, que continua a ser reproduzida até que se carregue na tecla D.</w:t>
+            </w:r>
+          </w:p>
+        </w:tc>
+      </w:tr>
+      <w:tr>
+        <w:trPr>
+          <w:trHeight w:val="567"/>
+        </w:trPr>
+        <w:tc>
+          <w:tcPr>
+            <w:tcW w:w="446" w:type="pct"/>
+            <w:vAlign w:val="center"/>
+          </w:tcPr>
+          <w:p>
+            <w:pPr>
+              <w:pStyle w:val="Default"/>
+              <w:spacing w:before="0"/>
+              <w:jc w:val="center"/>
+              <w:rPr>
+                <w:rFonts w:ascii="Times New Roman" w:hAnsi="Times New Roman"/>
+              </w:rPr>
+            </w:pPr>
+            <w:r>
+              <w:rPr>
+                <w:rFonts w:ascii="Times New Roman" w:hAnsi="Times New Roman"/>
+              </w:rPr>
+              <w:t>D</w:t>
+            </w:r>
+          </w:p>
+        </w:tc>
+        <w:tc>
+          <w:tcPr>
+            <w:tcW w:w="4554" w:type="pct"/>
+            <w:vAlign w:val="center"/>
+          </w:tcPr>
+          <w:p>
+            <w:pPr>
+              <w:pStyle w:val="Default"/>
+              <w:spacing w:before="0"/>
+              <w:rPr>
+                <w:rFonts w:ascii="Times New Roman" w:hAnsi="Times New Roman"/>
+              </w:rPr>
+            </w:pPr>
+            <w:r>
+              <w:rPr>
+                <w:rFonts w:ascii="Times New Roman" w:hAnsi="Times New Roman"/>
+                <w:szCs w:val="24"/>
+              </w:rPr>
+              <w:t>Desliga a</w:t>
+            </w:r>
+            <w:r>
+              <w:rPr>
+                <w:rFonts w:ascii="Times New Roman" w:hAnsi="Times New Roman"/>
+                <w:szCs w:val="24"/>
+              </w:rPr>
+              <w:t>s</w:t>
+            </w:r>
+            <w:r>
+              <w:rPr>
+                <w:rFonts w:ascii="Times New Roman" w:hAnsi="Times New Roman"/>
+                <w:szCs w:val="24"/>
+              </w:rPr>
+              <w:t xml:space="preserve"> animaç</w:t>
+            </w:r>
+            <w:r>
+              <w:rPr>
+                <w:rFonts w:ascii="Times New Roman" w:hAnsi="Times New Roman"/>
+                <w:szCs w:val="24"/>
+              </w:rPr>
+              <w:t>ões</w:t>
+            </w:r>
+            <w:r>
+              <w:rPr>
+                <w:rFonts w:ascii="Times New Roman" w:hAnsi="Times New Roman"/>
+                <w:szCs w:val="24"/>
+              </w:rPr>
+              <w:t xml:space="preserve"> simples </w:t>
+            </w:r>
+            <w:r>
+              <w:rPr>
+                <w:rFonts w:ascii="Times New Roman" w:hAnsi="Times New Roman"/>
+                <w:szCs w:val="24"/>
+              </w:rPr>
+              <w:t>ativadas pela tecla C</w:t>
+            </w:r>
+            <w:r>
+              <w:rPr>
+                <w:rFonts w:ascii="Times New Roman" w:hAnsi="Times New Roman"/>
+                <w:szCs w:val="24"/>
+              </w:rPr>
+              <w:t xml:space="preserve"> (se desejar parar o som associado à animação, deve usar a tecla 4)</w:t>
+            </w:r>
+            <w:r>
+              <w:rPr>
+                <w:rFonts w:ascii="Times New Roman" w:hAnsi="Times New Roman"/>
+                <w:szCs w:val="24"/>
+              </w:rPr>
+              <w:t>.</w:t>
+            </w:r>
+          </w:p>
+        </w:tc>
+      </w:tr>
+      <w:tr>
+        <w:trPr>
+          <w:trHeight w:val="567"/>
+        </w:trPr>
+        <w:tc>
+          <w:tcPr>
+            <w:tcW w:w="446" w:type="pct"/>
+            <w:vAlign w:val="center"/>
+          </w:tcPr>
+          <w:p>
+            <w:pPr>
+              <w:pStyle w:val="Default"/>
+              <w:spacing w:before="0"/>
+              <w:jc w:val="center"/>
+              <w:rPr>
+                <w:rFonts w:ascii="Times New Roman" w:hAnsi="Times New Roman"/>
+              </w:rPr>
+            </w:pPr>
+            <w:r>
+              <w:rPr>
+                <w:rFonts w:ascii="Times New Roman" w:hAnsi="Times New Roman"/>
+              </w:rPr>
+              <w:t>E</w:t>
+            </w:r>
+          </w:p>
+        </w:tc>
+        <w:tc>
+          <w:tcPr>
+            <w:tcW w:w="4554" w:type="pct"/>
+            <w:vAlign w:val="center"/>
+          </w:tcPr>
+          <w:p>
+            <w:pPr>
+              <w:pStyle w:val="Default"/>
+              <w:spacing w:before="0"/>
+              <w:rPr>
+                <w:rFonts w:ascii="Times New Roman" w:hAnsi="Times New Roman"/>
+              </w:rPr>
+            </w:pPr>
+            <w:r>
+              <w:rPr>
+                <w:rFonts w:ascii="Times New Roman" w:hAnsi="Times New Roman"/>
+                <w:szCs w:val="24"/>
+              </w:rPr>
+              <w:t xml:space="preserve">Liga a animação complexa que move o letreiro </w:t>
+            </w:r>
+            <w:proofErr w:type="spellStart"/>
+            <w:r>
+              <w:rPr>
+                <w:rFonts w:ascii="Times New Roman" w:hAnsi="Times New Roman"/>
+                <w:i/>
+                <w:iCs/>
+                <w:szCs w:val="24"/>
+              </w:rPr>
+              <w:t>merry</w:t>
+            </w:r>
+            <w:proofErr w:type="spellEnd"/>
+            <w:r>
+              <w:rPr>
+                <w:rFonts w:ascii="Times New Roman" w:hAnsi="Times New Roman"/>
+                <w:i/>
+                <w:iCs/>
+                <w:szCs w:val="24"/>
+              </w:rPr>
+              <w:t xml:space="preserve"> </w:t>
+            </w:r>
+            <w:proofErr w:type="spellStart"/>
+            <w:r>
+              <w:rPr>
+                <w:rFonts w:ascii="Times New Roman" w:hAnsi="Times New Roman"/>
+                <w:i/>
+                <w:iCs/>
+                <w:szCs w:val="24"/>
+              </w:rPr>
+              <w:t>xmas</w:t>
+            </w:r>
+            <w:proofErr w:type="spellEnd"/>
+            <w:r>
+              <w:rPr>
+                <w:rFonts w:ascii="Times New Roman" w:hAnsi="Times New Roman"/>
+                <w:szCs w:val="24"/>
+              </w:rPr>
+              <w:t xml:space="preserve"> horizontalmente (ao mesmo tempo em que desativa as animações simples para melhor fluidez).</w:t>
+            </w:r>
+          </w:p>
+        </w:tc>
+      </w:tr>
+      <w:tr>
+        <w:trPr>
+          <w:trHeight w:val="567"/>
+        </w:trPr>
+        <w:tc>
+          <w:tcPr>
+            <w:tcW w:w="446" w:type="pct"/>
+            <w:vAlign w:val="center"/>
+          </w:tcPr>
+          <w:p>
+            <w:pPr>
+              <w:pStyle w:val="Default"/>
+              <w:spacing w:before="0"/>
+              <w:jc w:val="center"/>
+              <w:rPr>
+                <w:rFonts w:ascii="Times New Roman" w:hAnsi="Times New Roman"/>
+              </w:rPr>
+            </w:pPr>
+            <w:r>
+              <w:rPr>
+                <w:rFonts w:ascii="Times New Roman" w:hAnsi="Times New Roman"/>
+              </w:rPr>
+              <w:t>F</w:t>
+            </w:r>
+          </w:p>
+        </w:tc>
+        <w:tc>
+          <w:tcPr>
+            <w:tcW w:w="4554" w:type="pct"/>
+            <w:vAlign w:val="center"/>
+          </w:tcPr>
+          <w:p>
+            <w:pPr>
+              <w:pStyle w:val="Default"/>
+              <w:spacing w:before="0"/>
+              <w:rPr>
+                <w:rFonts w:ascii="Times New Roman" w:hAnsi="Times New Roman"/>
+              </w:rPr>
+            </w:pPr>
+            <w:r>
+              <w:rPr>
+                <w:rFonts w:ascii="Times New Roman" w:hAnsi="Times New Roman"/>
+                <w:szCs w:val="24"/>
+              </w:rPr>
+              <w:t>Desliga a animação complexa</w:t>
+            </w:r>
+            <w:r>
+              <w:rPr>
+                <w:rFonts w:ascii="Times New Roman" w:hAnsi="Times New Roman"/>
+                <w:szCs w:val="24"/>
+              </w:rPr>
+              <w:t xml:space="preserve"> retornando o letreiro para a sua posição inicial.</w:t>
+            </w:r>
+          </w:p>
+        </w:tc>
+      </w:tr>
+    </w:tbl>
     <w:p>
       <w:pPr>
         <w:pStyle w:val="Ttulo1"/>
@@ -2328,6 +2957,7 @@
           <w:sz w:val="24"/>
           <w:szCs w:val="24"/>
         </w:rPr>
+        <w:lastRenderedPageBreak/>
         <w:t>Comentários</w:t>
       </w:r>
     </w:p>
@@ -2365,7 +2995,69 @@
         <w:rPr>
           <w:rFonts w:ascii="Times New Roman" w:hAnsi="Times New Roman"/>
         </w:rPr>
-        <w:t>O projeto atendeu aos objetivos principais (V0, V1, V2) descritos no enunciado, que incluem:</w:t>
+        <w:t xml:space="preserve">O projeto atendeu </w:t>
+      </w:r>
+      <w:r>
+        <w:rPr>
+          <w:rFonts w:ascii="Times New Roman" w:hAnsi="Times New Roman"/>
+        </w:rPr>
+        <w:t>a todos os</w:t>
+      </w:r>
+      <w:r>
+        <w:rPr>
+          <w:rFonts w:ascii="Times New Roman" w:hAnsi="Times New Roman"/>
+        </w:rPr>
+        <w:t xml:space="preserve"> </w:t>
+      </w:r>
+      <w:proofErr w:type="gramStart"/>
+      <w:r>
+        <w:rPr>
+          <w:rFonts w:ascii="Times New Roman" w:hAnsi="Times New Roman"/>
+        </w:rPr>
+        <w:t xml:space="preserve">objetivos </w:t>
+      </w:r>
+      <w:r>
+        <w:rPr>
+          <w:rFonts w:ascii="Times New Roman" w:hAnsi="Times New Roman"/>
+        </w:rPr>
+        <w:t xml:space="preserve"> das</w:t>
+      </w:r>
+      <w:proofErr w:type="gramEnd"/>
+      <w:r>
+        <w:rPr>
+          <w:rFonts w:ascii="Times New Roman" w:hAnsi="Times New Roman"/>
+        </w:rPr>
+        <w:t xml:space="preserve"> versões </w:t>
+      </w:r>
+      <w:r>
+        <w:rPr>
+          <w:rFonts w:ascii="Times New Roman" w:hAnsi="Times New Roman"/>
+        </w:rPr>
+        <w:t>V0, V1</w:t>
+      </w:r>
+      <w:r>
+        <w:rPr>
+          <w:rFonts w:ascii="Times New Roman" w:hAnsi="Times New Roman"/>
+        </w:rPr>
+        <w:t xml:space="preserve"> e </w:t>
+      </w:r>
+      <w:r>
+        <w:rPr>
+          <w:rFonts w:ascii="Times New Roman" w:hAnsi="Times New Roman"/>
+        </w:rPr>
+        <w:t>V2</w:t>
+      </w:r>
+      <w:r>
+        <w:rPr>
+          <w:rFonts w:ascii="Times New Roman" w:hAnsi="Times New Roman"/>
+        </w:rPr>
+        <w:t xml:space="preserve">, </w:t>
+      </w:r>
+      <w:r>
+        <w:rPr>
+          <w:rFonts w:ascii="Times New Roman" w:hAnsi="Times New Roman"/>
+        </w:rPr>
+        <w:t>descritos no enunciado, que incluem:</w:t>
       </w:r>
     </w:p>
     <w:p>
@@ -2409,13 +3101,29 @@
           <w:i/>
           <w:iCs/>
         </w:rPr>
-        <w:t>pixel art</w:t>
-      </w:r>
-      <w:r>
-        <w:rPr>
-          <w:rFonts w:ascii="Times New Roman" w:hAnsi="Times New Roman"/>
-        </w:rPr>
-        <w:t xml:space="preserve"> por nós:</w:t>
+        <w:t xml:space="preserve">pixel </w:t>
+      </w:r>
+      <w:proofErr w:type="spellStart"/>
+      <w:r>
+        <w:rPr>
+          <w:rFonts w:ascii="Times New Roman" w:hAnsi="Times New Roman"/>
+          <w:i/>
+          <w:iCs/>
+        </w:rPr>
+        <w:t>art</w:t>
+      </w:r>
+      <w:proofErr w:type="spellEnd"/>
+      <w:r>
+        <w:rPr>
+          <w:rFonts w:ascii="Times New Roman" w:hAnsi="Times New Roman"/>
+        </w:rPr>
+        <w:t xml:space="preserve"> </w:t>
+      </w:r>
+      <w:r>
+        <w:rPr>
+          <w:rFonts w:ascii="Times New Roman" w:hAnsi="Times New Roman"/>
+        </w:rPr>
+        <w:t>por nós:</w:t>
       </w:r>
     </w:p>
     <w:p>
@@ -2475,9 +3183,16 @@
         <w:rPr>
           <w:rFonts w:ascii="Times New Roman" w:hAnsi="Times New Roman"/>
         </w:rPr>
-        <w:lastRenderedPageBreak/>
-        <w:t>Árvore de natal</w:t>
-      </w:r>
+        <w:t xml:space="preserve">Árvore de </w:t>
+      </w:r>
+      <w:proofErr w:type="gramStart"/>
+      <w:r>
+        <w:rPr>
+          <w:rFonts w:ascii="Times New Roman" w:hAnsi="Times New Roman"/>
+        </w:rPr>
+        <w:t>natal</w:t>
+      </w:r>
+      <w:proofErr w:type="gramEnd"/>
       <w:r>
         <w:rPr>
           <w:rFonts w:ascii="Times New Roman" w:hAnsi="Times New Roman"/>
@@ -2512,8 +3227,18 @@
           <w:i/>
           <w:iCs/>
         </w:rPr>
-        <w:t>Merry xmas</w:t>
-      </w:r>
+        <w:t xml:space="preserve">Merry </w:t>
+      </w:r>
+      <w:proofErr w:type="spellStart"/>
+      <w:r>
+        <w:rPr>
+          <w:rFonts w:ascii="Times New Roman" w:hAnsi="Times New Roman"/>
+          <w:i/>
+          <w:iCs/>
+        </w:rPr>
+        <w:t>xmas</w:t>
+      </w:r>
+      <w:proofErr w:type="spellEnd"/>
       <w:r>
         <w:rPr>
           <w:rFonts w:ascii="Times New Roman" w:hAnsi="Times New Roman"/>
@@ -2682,8 +3407,18 @@
           <w:i/>
           <w:iCs/>
         </w:rPr>
-        <w:t>pixel screens</w:t>
-      </w:r>
+        <w:t xml:space="preserve">pixel </w:t>
+      </w:r>
+      <w:proofErr w:type="spellStart"/>
+      <w:r>
+        <w:rPr>
+          <w:rFonts w:ascii="Times New Roman" w:hAnsi="Times New Roman"/>
+          <w:i/>
+          <w:iCs/>
+        </w:rPr>
+        <w:t>screens</w:t>
+      </w:r>
+      <w:proofErr w:type="spellEnd"/>
       <w:r>
         <w:rPr>
           <w:rFonts w:ascii="Times New Roman" w:hAnsi="Times New Roman"/>
@@ -2708,13 +3443,7 @@
         <w:rPr>
           <w:rFonts w:ascii="Times New Roman" w:hAnsi="Times New Roman"/>
         </w:rPr>
-        <w:t xml:space="preserve">Animação em que dois </w:t>
-      </w:r>
-      <w:r>
-        <w:rPr>
-          <w:rFonts w:ascii="Times New Roman" w:hAnsi="Times New Roman"/>
-        </w:rPr>
-        <w:t xml:space="preserve">objetos (em duas </w:t>
+        <w:t xml:space="preserve">Animação em que dois objetos (em duas </w:t>
       </w:r>
       <w:r>
         <w:rPr>
@@ -2722,8 +3451,18 @@
           <w:i/>
           <w:iCs/>
         </w:rPr>
-        <w:t>pixel screens</w:t>
-      </w:r>
+        <w:t xml:space="preserve">pixel </w:t>
+      </w:r>
+      <w:proofErr w:type="spellStart"/>
+      <w:r>
+        <w:rPr>
+          <w:rFonts w:ascii="Times New Roman" w:hAnsi="Times New Roman"/>
+          <w:i/>
+          <w:iCs/>
+        </w:rPr>
+        <w:t>screens</w:t>
+      </w:r>
+      <w:proofErr w:type="spellEnd"/>
       <w:r>
         <w:rPr>
           <w:rFonts w:ascii="Times New Roman" w:hAnsi="Times New Roman"/>
@@ -2762,27 +3501,61 @@
         </w:rPr>
         <w:t xml:space="preserve">Animação complexa do letreiro </w:t>
       </w:r>
+      <w:proofErr w:type="spellStart"/>
       <w:r>
         <w:rPr>
           <w:rFonts w:ascii="Times New Roman" w:hAnsi="Times New Roman"/>
           <w:i/>
           <w:iCs/>
         </w:rPr>
-        <w:t>merry xmas</w:t>
-      </w:r>
+        <w:t>merry</w:t>
+      </w:r>
+      <w:proofErr w:type="spellEnd"/>
       <w:r>
         <w:rPr>
           <w:rFonts w:ascii="Times New Roman" w:hAnsi="Times New Roman"/>
           <w:i/>
           <w:iCs/>
         </w:rPr>
+        <w:t xml:space="preserve"> </w:t>
+      </w:r>
+      <w:proofErr w:type="spellStart"/>
+      <w:r>
+        <w:rPr>
+          <w:rFonts w:ascii="Times New Roman" w:hAnsi="Times New Roman"/>
+          <w:i/>
+          <w:iCs/>
+        </w:rPr>
+        <w:t>xmas</w:t>
+      </w:r>
+      <w:proofErr w:type="spellEnd"/>
+      <w:r>
+        <w:rPr>
+          <w:rFonts w:ascii="Times New Roman" w:hAnsi="Times New Roman"/>
+          <w:i/>
+          <w:iCs/>
+        </w:rPr>
         <w:t xml:space="preserve">, </w:t>
       </w:r>
       <w:r>
         <w:rPr>
           <w:rFonts w:ascii="Times New Roman" w:hAnsi="Times New Roman"/>
         </w:rPr>
-        <w:t>que move-se horizontalmente no ecrã, de forma temporizada;</w:t>
+        <w:t xml:space="preserve">que </w:t>
+      </w:r>
+      <w:proofErr w:type="gramStart"/>
+      <w:r>
+        <w:rPr>
+          <w:rFonts w:ascii="Times New Roman" w:hAnsi="Times New Roman"/>
+        </w:rPr>
+        <w:t>move-se</w:t>
+      </w:r>
+      <w:proofErr w:type="gramEnd"/>
+      <w:r>
+        <w:rPr>
+          <w:rFonts w:ascii="Times New Roman" w:hAnsi="Times New Roman"/>
+        </w:rPr>
+        <w:t xml:space="preserve"> horizontalmente no ecrã, de forma temporizada;</w:t>
       </w:r>
     </w:p>
     <w:p>
@@ -2880,7 +3653,21 @@
         <w:rPr>
           <w:rFonts w:ascii="Times New Roman" w:hAnsi="Times New Roman"/>
         </w:rPr>
-        <w:t>Som de fundo exclusivo reproduzido apenas quando é iniciada a animação da neve e das luzes de natal.</w:t>
+        <w:t xml:space="preserve">Som de fundo exclusivo reproduzido apenas quando é iniciada a animação da neve e das luzes de </w:t>
+      </w:r>
+      <w:proofErr w:type="gramStart"/>
+      <w:r>
+        <w:rPr>
+          <w:rFonts w:ascii="Times New Roman" w:hAnsi="Times New Roman"/>
+        </w:rPr>
+        <w:t>natal</w:t>
+      </w:r>
+      <w:proofErr w:type="gramEnd"/>
+      <w:r>
+        <w:rPr>
+          <w:rFonts w:ascii="Times New Roman" w:hAnsi="Times New Roman"/>
+        </w:rPr>
+        <w:t>.</w:t>
       </w:r>
     </w:p>
     <w:p>
@@ -2931,7 +3718,22 @@
         <w:rPr>
           <w:rFonts w:ascii="Times New Roman" w:hAnsi="Times New Roman"/>
         </w:rPr>
-        <w:t>Todos os elementos especificados no manual de utilizador funcionam conforme esperado, evidenciando uma integração bem-sucedida entre o código Assembly e os periféricos simulados.</w:t>
+        <w:lastRenderedPageBreak/>
+        <w:t xml:space="preserve">Todos os elementos especificados no manual de utilizador funcionam conforme esperado, evidenciando uma integração bem-sucedida entre o código </w:t>
+      </w:r>
+      <w:proofErr w:type="spellStart"/>
+      <w:r>
+        <w:rPr>
+          <w:rFonts w:ascii="Times New Roman" w:hAnsi="Times New Roman"/>
+        </w:rPr>
+        <w:t>Assembly</w:t>
+      </w:r>
+      <w:proofErr w:type="spellEnd"/>
+      <w:r>
+        <w:rPr>
+          <w:rFonts w:ascii="Times New Roman" w:hAnsi="Times New Roman"/>
+        </w:rPr>
+        <w:t xml:space="preserve"> e os periféricos simulados.</w:t>
       </w:r>
       <w:r>
         <w:rPr>
@@ -2952,7 +3754,21 @@
         <w:rPr>
           <w:rFonts w:ascii="Times New Roman" w:hAnsi="Times New Roman"/>
         </w:rPr>
-        <w:t>No código Assembly,</w:t>
+        <w:t xml:space="preserve">No código </w:t>
+      </w:r>
+      <w:proofErr w:type="spellStart"/>
+      <w:r>
+        <w:rPr>
+          <w:rFonts w:ascii="Times New Roman" w:hAnsi="Times New Roman"/>
+        </w:rPr>
+        <w:t>Assembly</w:t>
+      </w:r>
+      <w:proofErr w:type="spellEnd"/>
+      <w:r>
+        <w:rPr>
+          <w:rFonts w:ascii="Times New Roman" w:hAnsi="Times New Roman"/>
+        </w:rPr>
+        <w:t>,</w:t>
       </w:r>
       <w:r>
         <w:rPr>
@@ -3024,7 +3840,6 @@
         <w:rPr>
           <w:rFonts w:ascii="Times New Roman" w:hAnsi="Times New Roman"/>
         </w:rPr>
-        <w:lastRenderedPageBreak/>
         <w:t>Para uma melhor organização e documentação temos o código todo comentado e separado, visualmente, por separadores horizontais. Além disso, usamos o GitHub como ferramenta de trabalho colaborativo para potencializar o trabalho em equipa.</w:t>
       </w:r>
     </w:p>
@@ -3176,7 +3991,21 @@
         <w:rPr>
           <w:rFonts w:ascii="Times New Roman" w:hAnsi="Times New Roman"/>
         </w:rPr>
-        <w:t xml:space="preserve"> os comandos do MediaCenter para parar a reprodução de um som específico ou de todos sons (66H e 68H, respetivamente), mostraram-se problemáticos, pelo que </w:t>
+        <w:t xml:space="preserve"> os comandos do </w:t>
+      </w:r>
+      <w:proofErr w:type="spellStart"/>
+      <w:r>
+        <w:rPr>
+          <w:rFonts w:ascii="Times New Roman" w:hAnsi="Times New Roman"/>
+        </w:rPr>
+        <w:t>MediaCenter</w:t>
+      </w:r>
+      <w:proofErr w:type="spellEnd"/>
+      <w:r>
+        <w:rPr>
+          <w:rFonts w:ascii="Times New Roman" w:hAnsi="Times New Roman"/>
+        </w:rPr>
+        <w:t xml:space="preserve"> para parar a reprodução de um som específico ou de todos sons (66H e 68H, respetivamente), mostraram-se problemáticos, pelo que </w:t>
       </w:r>
       <w:r>
         <w:rPr>
@@ -3364,6 +4193,7 @@
           <w:b/>
           <w:bCs/>
         </w:rPr>
+        <w:lastRenderedPageBreak/>
         <w:t>Múltiplas cenas e animação em dois eixos</w:t>
       </w:r>
       <w:r>
@@ -3473,7 +4303,6 @@
           <w:rFonts w:ascii="Times New Roman" w:hAnsi="Times New Roman"/>
           <w:szCs w:val="24"/>
         </w:rPr>
-        <w:lastRenderedPageBreak/>
         <w:t>A criação de processos paralelos simplificaria a gestão das diferentes animações e elementos sonoros, tornando o sistema mais modular e escalável.</w:t>
       </w:r>
     </w:p>
@@ -9015,6 +9844,7 @@
   <w:style w:type="character" w:default="1" w:styleId="Tipodeletrapredefinidodopargrafo">
     <w:name w:val="Default Paragraph Font"/>
     <w:uiPriority w:val="1"/>
+    <w:semiHidden/>
     <w:unhideWhenUsed/>
   </w:style>
   <w:style w:type="table" w:default="1" w:styleId="Tabelanormal">

</xml_diff>